<commit_message>
Modifying the word file
</commit_message>
<xml_diff>
--- a/Ahmed_Chapter2lab/Ahmed_Chapter2lab.docx
+++ b/Ahmed_Chapter2lab/Ahmed_Chapter2lab.docx
@@ -2,6 +2,2357 @@
 <file path=word/document.xml><?xml version="1.0" encoding="utf-8"?>
 <w:document xmlns:wpc="http://schemas.microsoft.com/office/word/2010/wordprocessingCanvas" xmlns:cx="http://schemas.microsoft.com/office/drawing/2014/chartex" xmlns:cx1="http://schemas.microsoft.com/office/drawing/2015/9/8/chartex" xmlns:cx2="http://schemas.microsoft.com/office/drawing/2015/10/21/chartex" xmlns:cx3="http://schemas.microsoft.com/office/drawing/2016/5/9/chartex" xmlns:cx4="http://schemas.microsoft.com/office/drawing/2016/5/10/chartex" xmlns:cx5="http://schemas.microsoft.com/office/drawing/2016/5/11/chartex" xmlns:cx6="http://schemas.microsoft.com/office/drawing/2016/5/12/chartex" xmlns:cx7="http://schemas.microsoft.com/office/drawing/2016/5/13/chartex" xmlns:cx8="http://schemas.microsoft.com/office/drawing/2016/5/14/chartex" xmlns:mc="http://schemas.openxmlformats.org/markup-compatibility/2006" xmlns:aink="http://schemas.microsoft.com/office/drawing/2016/ink" xmlns:am3d="http://schemas.microsoft.com/office/drawing/2017/model3d" xmlns:o="urn:schemas-microsoft-com:office:office" xmlns:oel="http://schemas.microsoft.com/office/2019/extlst" xmlns:r="http://schemas.openxmlformats.org/officeDocument/2006/relationships" xmlns:m="http://schemas.openxmlformats.org/officeDocument/2006/math" xmlns:v="urn:schemas-microsoft-com:vml" xmlns:wp14="http://schemas.microsoft.com/office/word/2010/wordprocessingDrawing" xmlns:wp="http://schemas.openxmlformats.org/drawingml/2006/wordprocessingDrawing" xmlns:w10="urn:schemas-microsoft-com:office:word" xmlns:w="http://schemas.openxmlformats.org/wordprocessingml/2006/main" xmlns:w14="http://schemas.microsoft.com/office/word/2010/wordml" xmlns:w15="http://schemas.microsoft.com/office/word/2012/wordml" xmlns:w16cex="http://schemas.microsoft.com/office/word/2018/wordml/cex" xmlns:w16cid="http://schemas.microsoft.com/office/word/2016/wordml/cid" xmlns:w16="http://schemas.microsoft.com/office/word/2018/wordml" xmlns:w16sdtdh="http://schemas.microsoft.com/office/word/2020/wordml/sdtdatahash" xmlns:w16se="http://schemas.microsoft.com/office/word/2015/wordml/symex" xmlns:wpg="http://schemas.microsoft.com/office/word/2010/wordprocessingGroup" xmlns:wpi="http://schemas.microsoft.com/office/word/2010/wordprocessingInk" xmlns:wne="http://schemas.microsoft.com/office/word/2006/wordml" xmlns:wps="http://schemas.microsoft.com/office/word/2010/wordprocessingShape" mc:Ignorable="w14 w15 w16se w16cid w16 w16cex w16sdtdh wp14">
   <w:body>
+    <w:p>
+      <w:r>
+        <w:t>Battleship Github repository (</w:t>
+      </w:r>
+      <w:hyperlink r:id="rId4" w:history="1">
+        <w:r>
+          <w:rPr>
+            <w:rStyle w:val="Hyperlink"/>
+          </w:rPr>
+          <w:t>https://github.com/AhmedAbdelRazak/RCC/tree/master/Ahmed_Chapter2lab</w:t>
+        </w:r>
+      </w:hyperlink>
+      <w:r>
+        <w:t xml:space="preserve">) </w:t>
+      </w:r>
+    </w:p>
+    <w:p/>
+    <w:p>
+      <w:r>
+        <w:t>JS:</w:t>
+      </w:r>
+    </w:p>
+    <w:p>
+      <w:pPr>
+        <w:shd w:val="clear" w:color="auto" w:fill="1E1E1E"/>
+        <w:spacing w:after="0" w:line="285" w:lineRule="atLeast"/>
+        <w:rPr>
+          <w:rFonts w:ascii="Consolas" w:eastAsia="Times New Roman" w:hAnsi="Consolas" w:cs="Times New Roman"/>
+          <w:color w:val="D4D4D4"/>
+          <w:sz w:val="21"/>
+          <w:szCs w:val="21"/>
+        </w:rPr>
+      </w:pPr>
+      <w:r>
+        <w:rPr>
+          <w:rFonts w:ascii="Consolas" w:eastAsia="Times New Roman" w:hAnsi="Consolas" w:cs="Times New Roman"/>
+          <w:color w:val="569CD6"/>
+          <w:sz w:val="21"/>
+          <w:szCs w:val="21"/>
+        </w:rPr>
+        <w:t>var</w:t>
+      </w:r>
+      <w:r>
+        <w:rPr>
+          <w:rFonts w:ascii="Consolas" w:eastAsia="Times New Roman" w:hAnsi="Consolas" w:cs="Times New Roman"/>
+          <w:color w:val="D4D4D4"/>
+          <w:sz w:val="21"/>
+          <w:szCs w:val="21"/>
+        </w:rPr>
+        <w:t xml:space="preserve"> </w:t>
+      </w:r>
+      <w:r>
+        <w:rPr>
+          <w:rFonts w:ascii="Consolas" w:eastAsia="Times New Roman" w:hAnsi="Consolas" w:cs="Times New Roman"/>
+          <w:color w:val="9CDCFE"/>
+          <w:sz w:val="21"/>
+          <w:szCs w:val="21"/>
+        </w:rPr>
+        <w:t>location1</w:t>
+      </w:r>
+      <w:r>
+        <w:rPr>
+          <w:rFonts w:ascii="Consolas" w:eastAsia="Times New Roman" w:hAnsi="Consolas" w:cs="Times New Roman"/>
+          <w:color w:val="D4D4D4"/>
+          <w:sz w:val="21"/>
+          <w:szCs w:val="21"/>
+        </w:rPr>
+        <w:t xml:space="preserve"> = </w:t>
+      </w:r>
+      <w:proofErr w:type="gramStart"/>
+      <w:r>
+        <w:rPr>
+          <w:rFonts w:ascii="Consolas" w:eastAsia="Times New Roman" w:hAnsi="Consolas" w:cs="Times New Roman"/>
+          <w:color w:val="B5CEA8"/>
+          <w:sz w:val="21"/>
+          <w:szCs w:val="21"/>
+        </w:rPr>
+        <w:t>3</w:t>
+      </w:r>
+      <w:r>
+        <w:rPr>
+          <w:rFonts w:ascii="Consolas" w:eastAsia="Times New Roman" w:hAnsi="Consolas" w:cs="Times New Roman"/>
+          <w:color w:val="D4D4D4"/>
+          <w:sz w:val="21"/>
+          <w:szCs w:val="21"/>
+        </w:rPr>
+        <w:t>;</w:t>
+      </w:r>
+      <w:proofErr w:type="gramEnd"/>
+    </w:p>
+    <w:p>
+      <w:pPr>
+        <w:shd w:val="clear" w:color="auto" w:fill="1E1E1E"/>
+        <w:spacing w:after="0" w:line="285" w:lineRule="atLeast"/>
+        <w:rPr>
+          <w:rFonts w:ascii="Consolas" w:eastAsia="Times New Roman" w:hAnsi="Consolas" w:cs="Times New Roman"/>
+          <w:color w:val="D4D4D4"/>
+          <w:sz w:val="21"/>
+          <w:szCs w:val="21"/>
+        </w:rPr>
+      </w:pPr>
+      <w:r>
+        <w:rPr>
+          <w:rFonts w:ascii="Consolas" w:eastAsia="Times New Roman" w:hAnsi="Consolas" w:cs="Times New Roman"/>
+          <w:color w:val="569CD6"/>
+          <w:sz w:val="21"/>
+          <w:szCs w:val="21"/>
+        </w:rPr>
+        <w:t>var</w:t>
+      </w:r>
+      <w:r>
+        <w:rPr>
+          <w:rFonts w:ascii="Consolas" w:eastAsia="Times New Roman" w:hAnsi="Consolas" w:cs="Times New Roman"/>
+          <w:color w:val="D4D4D4"/>
+          <w:sz w:val="21"/>
+          <w:szCs w:val="21"/>
+        </w:rPr>
+        <w:t xml:space="preserve"> </w:t>
+      </w:r>
+      <w:r>
+        <w:rPr>
+          <w:rFonts w:ascii="Consolas" w:eastAsia="Times New Roman" w:hAnsi="Consolas" w:cs="Times New Roman"/>
+          <w:color w:val="9CDCFE"/>
+          <w:sz w:val="21"/>
+          <w:szCs w:val="21"/>
+        </w:rPr>
+        <w:t>location2</w:t>
+      </w:r>
+      <w:r>
+        <w:rPr>
+          <w:rFonts w:ascii="Consolas" w:eastAsia="Times New Roman" w:hAnsi="Consolas" w:cs="Times New Roman"/>
+          <w:color w:val="D4D4D4"/>
+          <w:sz w:val="21"/>
+          <w:szCs w:val="21"/>
+        </w:rPr>
+        <w:t xml:space="preserve"> = </w:t>
+      </w:r>
+      <w:proofErr w:type="gramStart"/>
+      <w:r>
+        <w:rPr>
+          <w:rFonts w:ascii="Consolas" w:eastAsia="Times New Roman" w:hAnsi="Consolas" w:cs="Times New Roman"/>
+          <w:color w:val="B5CEA8"/>
+          <w:sz w:val="21"/>
+          <w:szCs w:val="21"/>
+        </w:rPr>
+        <w:t>4</w:t>
+      </w:r>
+      <w:r>
+        <w:rPr>
+          <w:rFonts w:ascii="Consolas" w:eastAsia="Times New Roman" w:hAnsi="Consolas" w:cs="Times New Roman"/>
+          <w:color w:val="D4D4D4"/>
+          <w:sz w:val="21"/>
+          <w:szCs w:val="21"/>
+        </w:rPr>
+        <w:t>;</w:t>
+      </w:r>
+      <w:proofErr w:type="gramEnd"/>
+    </w:p>
+    <w:p>
+      <w:pPr>
+        <w:shd w:val="clear" w:color="auto" w:fill="1E1E1E"/>
+        <w:spacing w:after="0" w:line="285" w:lineRule="atLeast"/>
+        <w:rPr>
+          <w:rFonts w:ascii="Consolas" w:eastAsia="Times New Roman" w:hAnsi="Consolas" w:cs="Times New Roman"/>
+          <w:color w:val="D4D4D4"/>
+          <w:sz w:val="21"/>
+          <w:szCs w:val="21"/>
+        </w:rPr>
+      </w:pPr>
+      <w:r>
+        <w:rPr>
+          <w:rFonts w:ascii="Consolas" w:eastAsia="Times New Roman" w:hAnsi="Consolas" w:cs="Times New Roman"/>
+          <w:color w:val="569CD6"/>
+          <w:sz w:val="21"/>
+          <w:szCs w:val="21"/>
+        </w:rPr>
+        <w:t>var</w:t>
+      </w:r>
+      <w:r>
+        <w:rPr>
+          <w:rFonts w:ascii="Consolas" w:eastAsia="Times New Roman" w:hAnsi="Consolas" w:cs="Times New Roman"/>
+          <w:color w:val="D4D4D4"/>
+          <w:sz w:val="21"/>
+          <w:szCs w:val="21"/>
+        </w:rPr>
+        <w:t xml:space="preserve"> </w:t>
+      </w:r>
+      <w:r>
+        <w:rPr>
+          <w:rFonts w:ascii="Consolas" w:eastAsia="Times New Roman" w:hAnsi="Consolas" w:cs="Times New Roman"/>
+          <w:color w:val="9CDCFE"/>
+          <w:sz w:val="21"/>
+          <w:szCs w:val="21"/>
+        </w:rPr>
+        <w:t>location3</w:t>
+      </w:r>
+      <w:r>
+        <w:rPr>
+          <w:rFonts w:ascii="Consolas" w:eastAsia="Times New Roman" w:hAnsi="Consolas" w:cs="Times New Roman"/>
+          <w:color w:val="D4D4D4"/>
+          <w:sz w:val="21"/>
+          <w:szCs w:val="21"/>
+        </w:rPr>
+        <w:t xml:space="preserve"> = </w:t>
+      </w:r>
+      <w:proofErr w:type="gramStart"/>
+      <w:r>
+        <w:rPr>
+          <w:rFonts w:ascii="Consolas" w:eastAsia="Times New Roman" w:hAnsi="Consolas" w:cs="Times New Roman"/>
+          <w:color w:val="B5CEA8"/>
+          <w:sz w:val="21"/>
+          <w:szCs w:val="21"/>
+        </w:rPr>
+        <w:t>5</w:t>
+      </w:r>
+      <w:r>
+        <w:rPr>
+          <w:rFonts w:ascii="Consolas" w:eastAsia="Times New Roman" w:hAnsi="Consolas" w:cs="Times New Roman"/>
+          <w:color w:val="D4D4D4"/>
+          <w:sz w:val="21"/>
+          <w:szCs w:val="21"/>
+        </w:rPr>
+        <w:t>;</w:t>
+      </w:r>
+      <w:proofErr w:type="gramEnd"/>
+    </w:p>
+    <w:p>
+      <w:pPr>
+        <w:shd w:val="clear" w:color="auto" w:fill="1E1E1E"/>
+        <w:spacing w:after="0" w:line="285" w:lineRule="atLeast"/>
+        <w:rPr>
+          <w:rFonts w:ascii="Consolas" w:eastAsia="Times New Roman" w:hAnsi="Consolas" w:cs="Times New Roman"/>
+          <w:color w:val="D4D4D4"/>
+          <w:sz w:val="21"/>
+          <w:szCs w:val="21"/>
+        </w:rPr>
+      </w:pPr>
+      <w:r>
+        <w:rPr>
+          <w:rFonts w:ascii="Consolas" w:eastAsia="Times New Roman" w:hAnsi="Consolas" w:cs="Times New Roman"/>
+          <w:color w:val="569CD6"/>
+          <w:sz w:val="21"/>
+          <w:szCs w:val="21"/>
+        </w:rPr>
+        <w:t>var</w:t>
+      </w:r>
+      <w:r>
+        <w:rPr>
+          <w:rFonts w:ascii="Consolas" w:eastAsia="Times New Roman" w:hAnsi="Consolas" w:cs="Times New Roman"/>
+          <w:color w:val="D4D4D4"/>
+          <w:sz w:val="21"/>
+          <w:szCs w:val="21"/>
+        </w:rPr>
+        <w:t xml:space="preserve"> </w:t>
+      </w:r>
+      <w:proofErr w:type="gramStart"/>
+      <w:r>
+        <w:rPr>
+          <w:rFonts w:ascii="Consolas" w:eastAsia="Times New Roman" w:hAnsi="Consolas" w:cs="Times New Roman"/>
+          <w:color w:val="9CDCFE"/>
+          <w:sz w:val="21"/>
+          <w:szCs w:val="21"/>
+        </w:rPr>
+        <w:t>guess</w:t>
+      </w:r>
+      <w:r>
+        <w:rPr>
+          <w:rFonts w:ascii="Consolas" w:eastAsia="Times New Roman" w:hAnsi="Consolas" w:cs="Times New Roman"/>
+          <w:color w:val="D4D4D4"/>
+          <w:sz w:val="21"/>
+          <w:szCs w:val="21"/>
+        </w:rPr>
+        <w:t>;</w:t>
+      </w:r>
+      <w:proofErr w:type="gramEnd"/>
+    </w:p>
+    <w:p>
+      <w:pPr>
+        <w:shd w:val="clear" w:color="auto" w:fill="1E1E1E"/>
+        <w:spacing w:after="0" w:line="285" w:lineRule="atLeast"/>
+        <w:rPr>
+          <w:rFonts w:ascii="Consolas" w:eastAsia="Times New Roman" w:hAnsi="Consolas" w:cs="Times New Roman"/>
+          <w:color w:val="D4D4D4"/>
+          <w:sz w:val="21"/>
+          <w:szCs w:val="21"/>
+        </w:rPr>
+      </w:pPr>
+      <w:r>
+        <w:rPr>
+          <w:rFonts w:ascii="Consolas" w:eastAsia="Times New Roman" w:hAnsi="Consolas" w:cs="Times New Roman"/>
+          <w:color w:val="569CD6"/>
+          <w:sz w:val="21"/>
+          <w:szCs w:val="21"/>
+        </w:rPr>
+        <w:t>var</w:t>
+      </w:r>
+      <w:r>
+        <w:rPr>
+          <w:rFonts w:ascii="Consolas" w:eastAsia="Times New Roman" w:hAnsi="Consolas" w:cs="Times New Roman"/>
+          <w:color w:val="D4D4D4"/>
+          <w:sz w:val="21"/>
+          <w:szCs w:val="21"/>
+        </w:rPr>
+        <w:t xml:space="preserve"> </w:t>
+      </w:r>
+      <w:r>
+        <w:rPr>
+          <w:rFonts w:ascii="Consolas" w:eastAsia="Times New Roman" w:hAnsi="Consolas" w:cs="Times New Roman"/>
+          <w:color w:val="9CDCFE"/>
+          <w:sz w:val="21"/>
+          <w:szCs w:val="21"/>
+        </w:rPr>
+        <w:t>hits</w:t>
+      </w:r>
+      <w:r>
+        <w:rPr>
+          <w:rFonts w:ascii="Consolas" w:eastAsia="Times New Roman" w:hAnsi="Consolas" w:cs="Times New Roman"/>
+          <w:color w:val="D4D4D4"/>
+          <w:sz w:val="21"/>
+          <w:szCs w:val="21"/>
+        </w:rPr>
+        <w:t xml:space="preserve"> = </w:t>
+      </w:r>
+      <w:proofErr w:type="gramStart"/>
+      <w:r>
+        <w:rPr>
+          <w:rFonts w:ascii="Consolas" w:eastAsia="Times New Roman" w:hAnsi="Consolas" w:cs="Times New Roman"/>
+          <w:color w:val="B5CEA8"/>
+          <w:sz w:val="21"/>
+          <w:szCs w:val="21"/>
+        </w:rPr>
+        <w:t>0</w:t>
+      </w:r>
+      <w:r>
+        <w:rPr>
+          <w:rFonts w:ascii="Consolas" w:eastAsia="Times New Roman" w:hAnsi="Consolas" w:cs="Times New Roman"/>
+          <w:color w:val="D4D4D4"/>
+          <w:sz w:val="21"/>
+          <w:szCs w:val="21"/>
+        </w:rPr>
+        <w:t>;</w:t>
+      </w:r>
+      <w:proofErr w:type="gramEnd"/>
+    </w:p>
+    <w:p>
+      <w:pPr>
+        <w:shd w:val="clear" w:color="auto" w:fill="1E1E1E"/>
+        <w:spacing w:after="0" w:line="285" w:lineRule="atLeast"/>
+        <w:rPr>
+          <w:rFonts w:ascii="Consolas" w:eastAsia="Times New Roman" w:hAnsi="Consolas" w:cs="Times New Roman"/>
+          <w:color w:val="D4D4D4"/>
+          <w:sz w:val="21"/>
+          <w:szCs w:val="21"/>
+        </w:rPr>
+      </w:pPr>
+      <w:r>
+        <w:rPr>
+          <w:rFonts w:ascii="Consolas" w:eastAsia="Times New Roman" w:hAnsi="Consolas" w:cs="Times New Roman"/>
+          <w:color w:val="569CD6"/>
+          <w:sz w:val="21"/>
+          <w:szCs w:val="21"/>
+        </w:rPr>
+        <w:t>var</w:t>
+      </w:r>
+      <w:r>
+        <w:rPr>
+          <w:rFonts w:ascii="Consolas" w:eastAsia="Times New Roman" w:hAnsi="Consolas" w:cs="Times New Roman"/>
+          <w:color w:val="D4D4D4"/>
+          <w:sz w:val="21"/>
+          <w:szCs w:val="21"/>
+        </w:rPr>
+        <w:t xml:space="preserve"> </w:t>
+      </w:r>
+      <w:r>
+        <w:rPr>
+          <w:rFonts w:ascii="Consolas" w:eastAsia="Times New Roman" w:hAnsi="Consolas" w:cs="Times New Roman"/>
+          <w:color w:val="9CDCFE"/>
+          <w:sz w:val="21"/>
+          <w:szCs w:val="21"/>
+        </w:rPr>
+        <w:t>guesses</w:t>
+      </w:r>
+      <w:r>
+        <w:rPr>
+          <w:rFonts w:ascii="Consolas" w:eastAsia="Times New Roman" w:hAnsi="Consolas" w:cs="Times New Roman"/>
+          <w:color w:val="D4D4D4"/>
+          <w:sz w:val="21"/>
+          <w:szCs w:val="21"/>
+        </w:rPr>
+        <w:t xml:space="preserve"> = </w:t>
+      </w:r>
+      <w:proofErr w:type="gramStart"/>
+      <w:r>
+        <w:rPr>
+          <w:rFonts w:ascii="Consolas" w:eastAsia="Times New Roman" w:hAnsi="Consolas" w:cs="Times New Roman"/>
+          <w:color w:val="B5CEA8"/>
+          <w:sz w:val="21"/>
+          <w:szCs w:val="21"/>
+        </w:rPr>
+        <w:t>0</w:t>
+      </w:r>
+      <w:r>
+        <w:rPr>
+          <w:rFonts w:ascii="Consolas" w:eastAsia="Times New Roman" w:hAnsi="Consolas" w:cs="Times New Roman"/>
+          <w:color w:val="D4D4D4"/>
+          <w:sz w:val="21"/>
+          <w:szCs w:val="21"/>
+        </w:rPr>
+        <w:t>;</w:t>
+      </w:r>
+      <w:proofErr w:type="gramEnd"/>
+    </w:p>
+    <w:p>
+      <w:pPr>
+        <w:shd w:val="clear" w:color="auto" w:fill="1E1E1E"/>
+        <w:spacing w:after="0" w:line="285" w:lineRule="atLeast"/>
+        <w:rPr>
+          <w:rFonts w:ascii="Consolas" w:eastAsia="Times New Roman" w:hAnsi="Consolas" w:cs="Times New Roman"/>
+          <w:color w:val="D4D4D4"/>
+          <w:sz w:val="21"/>
+          <w:szCs w:val="21"/>
+        </w:rPr>
+      </w:pPr>
+      <w:r>
+        <w:rPr>
+          <w:rFonts w:ascii="Consolas" w:eastAsia="Times New Roman" w:hAnsi="Consolas" w:cs="Times New Roman"/>
+          <w:color w:val="569CD6"/>
+          <w:sz w:val="21"/>
+          <w:szCs w:val="21"/>
+        </w:rPr>
+        <w:t>var</w:t>
+      </w:r>
+      <w:r>
+        <w:rPr>
+          <w:rFonts w:ascii="Consolas" w:eastAsia="Times New Roman" w:hAnsi="Consolas" w:cs="Times New Roman"/>
+          <w:color w:val="D4D4D4"/>
+          <w:sz w:val="21"/>
+          <w:szCs w:val="21"/>
+        </w:rPr>
+        <w:t xml:space="preserve"> </w:t>
+      </w:r>
+      <w:proofErr w:type="spellStart"/>
+      <w:r>
+        <w:rPr>
+          <w:rFonts w:ascii="Consolas" w:eastAsia="Times New Roman" w:hAnsi="Consolas" w:cs="Times New Roman"/>
+          <w:color w:val="9CDCFE"/>
+          <w:sz w:val="21"/>
+          <w:szCs w:val="21"/>
+        </w:rPr>
+        <w:t>isSunk</w:t>
+      </w:r>
+      <w:proofErr w:type="spellEnd"/>
+      <w:r>
+        <w:rPr>
+          <w:rFonts w:ascii="Consolas" w:eastAsia="Times New Roman" w:hAnsi="Consolas" w:cs="Times New Roman"/>
+          <w:color w:val="D4D4D4"/>
+          <w:sz w:val="21"/>
+          <w:szCs w:val="21"/>
+        </w:rPr>
+        <w:t xml:space="preserve"> = </w:t>
+      </w:r>
+      <w:proofErr w:type="gramStart"/>
+      <w:r>
+        <w:rPr>
+          <w:rFonts w:ascii="Consolas" w:eastAsia="Times New Roman" w:hAnsi="Consolas" w:cs="Times New Roman"/>
+          <w:color w:val="569CD6"/>
+          <w:sz w:val="21"/>
+          <w:szCs w:val="21"/>
+        </w:rPr>
+        <w:t>false</w:t>
+      </w:r>
+      <w:r>
+        <w:rPr>
+          <w:rFonts w:ascii="Consolas" w:eastAsia="Times New Roman" w:hAnsi="Consolas" w:cs="Times New Roman"/>
+          <w:color w:val="D4D4D4"/>
+          <w:sz w:val="21"/>
+          <w:szCs w:val="21"/>
+        </w:rPr>
+        <w:t>;</w:t>
+      </w:r>
+      <w:proofErr w:type="gramEnd"/>
+    </w:p>
+    <w:p>
+      <w:pPr>
+        <w:shd w:val="clear" w:color="auto" w:fill="1E1E1E"/>
+        <w:spacing w:after="0" w:line="285" w:lineRule="atLeast"/>
+        <w:rPr>
+          <w:rFonts w:ascii="Consolas" w:eastAsia="Times New Roman" w:hAnsi="Consolas" w:cs="Times New Roman"/>
+          <w:color w:val="D4D4D4"/>
+          <w:sz w:val="21"/>
+          <w:szCs w:val="21"/>
+        </w:rPr>
+      </w:pPr>
+    </w:p>
+    <w:p>
+      <w:pPr>
+        <w:shd w:val="clear" w:color="auto" w:fill="1E1E1E"/>
+        <w:spacing w:after="0" w:line="285" w:lineRule="atLeast"/>
+        <w:rPr>
+          <w:rFonts w:ascii="Consolas" w:eastAsia="Times New Roman" w:hAnsi="Consolas" w:cs="Times New Roman"/>
+          <w:color w:val="D4D4D4"/>
+          <w:sz w:val="21"/>
+          <w:szCs w:val="21"/>
+        </w:rPr>
+      </w:pPr>
+      <w:r>
+        <w:rPr>
+          <w:rFonts w:ascii="Consolas" w:eastAsia="Times New Roman" w:hAnsi="Consolas" w:cs="Times New Roman"/>
+          <w:color w:val="C586C0"/>
+          <w:sz w:val="21"/>
+          <w:szCs w:val="21"/>
+        </w:rPr>
+        <w:t>while</w:t>
+      </w:r>
+      <w:r>
+        <w:rPr>
+          <w:rFonts w:ascii="Consolas" w:eastAsia="Times New Roman" w:hAnsi="Consolas" w:cs="Times New Roman"/>
+          <w:color w:val="D4D4D4"/>
+          <w:sz w:val="21"/>
+          <w:szCs w:val="21"/>
+        </w:rPr>
+        <w:t xml:space="preserve"> (</w:t>
+      </w:r>
+      <w:proofErr w:type="spellStart"/>
+      <w:r>
+        <w:rPr>
+          <w:rFonts w:ascii="Consolas" w:eastAsia="Times New Roman" w:hAnsi="Consolas" w:cs="Times New Roman"/>
+          <w:color w:val="9CDCFE"/>
+          <w:sz w:val="21"/>
+          <w:szCs w:val="21"/>
+        </w:rPr>
+        <w:t>isSunk</w:t>
+      </w:r>
+      <w:proofErr w:type="spellEnd"/>
+      <w:r>
+        <w:rPr>
+          <w:rFonts w:ascii="Consolas" w:eastAsia="Times New Roman" w:hAnsi="Consolas" w:cs="Times New Roman"/>
+          <w:color w:val="D4D4D4"/>
+          <w:sz w:val="21"/>
+          <w:szCs w:val="21"/>
+        </w:rPr>
+        <w:t xml:space="preserve"> == </w:t>
+      </w:r>
+      <w:r>
+        <w:rPr>
+          <w:rFonts w:ascii="Consolas" w:eastAsia="Times New Roman" w:hAnsi="Consolas" w:cs="Times New Roman"/>
+          <w:color w:val="569CD6"/>
+          <w:sz w:val="21"/>
+          <w:szCs w:val="21"/>
+        </w:rPr>
+        <w:t>false</w:t>
+      </w:r>
+      <w:r>
+        <w:rPr>
+          <w:rFonts w:ascii="Consolas" w:eastAsia="Times New Roman" w:hAnsi="Consolas" w:cs="Times New Roman"/>
+          <w:color w:val="D4D4D4"/>
+          <w:sz w:val="21"/>
+          <w:szCs w:val="21"/>
+        </w:rPr>
+        <w:t>) {</w:t>
+      </w:r>
+    </w:p>
+    <w:p>
+      <w:pPr>
+        <w:shd w:val="clear" w:color="auto" w:fill="1E1E1E"/>
+        <w:spacing w:after="0" w:line="285" w:lineRule="atLeast"/>
+        <w:rPr>
+          <w:rFonts w:ascii="Consolas" w:eastAsia="Times New Roman" w:hAnsi="Consolas" w:cs="Times New Roman"/>
+          <w:color w:val="D4D4D4"/>
+          <w:sz w:val="21"/>
+          <w:szCs w:val="21"/>
+        </w:rPr>
+      </w:pPr>
+      <w:r>
+        <w:rPr>
+          <w:rFonts w:ascii="Consolas" w:eastAsia="Times New Roman" w:hAnsi="Consolas" w:cs="Times New Roman"/>
+          <w:color w:val="D4D4D4"/>
+          <w:sz w:val="21"/>
+          <w:szCs w:val="21"/>
+        </w:rPr>
+        <w:t xml:space="preserve">    </w:t>
+      </w:r>
+      <w:r>
+        <w:rPr>
+          <w:rFonts w:ascii="Consolas" w:eastAsia="Times New Roman" w:hAnsi="Consolas" w:cs="Times New Roman"/>
+          <w:color w:val="6A9955"/>
+          <w:sz w:val="21"/>
+          <w:szCs w:val="21"/>
+        </w:rPr>
+        <w:t>//as stated in the textbook page 47, I should start with getting the user's guess.</w:t>
+      </w:r>
+    </w:p>
+    <w:p>
+      <w:pPr>
+        <w:shd w:val="clear" w:color="auto" w:fill="1E1E1E"/>
+        <w:spacing w:after="0" w:line="285" w:lineRule="atLeast"/>
+        <w:rPr>
+          <w:rFonts w:ascii="Consolas" w:eastAsia="Times New Roman" w:hAnsi="Consolas" w:cs="Times New Roman"/>
+          <w:color w:val="D4D4D4"/>
+          <w:sz w:val="21"/>
+          <w:szCs w:val="21"/>
+        </w:rPr>
+      </w:pPr>
+      <w:r>
+        <w:rPr>
+          <w:rFonts w:ascii="Consolas" w:eastAsia="Times New Roman" w:hAnsi="Consolas" w:cs="Times New Roman"/>
+          <w:color w:val="D4D4D4"/>
+          <w:sz w:val="21"/>
+          <w:szCs w:val="21"/>
+        </w:rPr>
+        <w:t xml:space="preserve">    </w:t>
+      </w:r>
+      <w:r>
+        <w:rPr>
+          <w:rFonts w:ascii="Consolas" w:eastAsia="Times New Roman" w:hAnsi="Consolas" w:cs="Times New Roman"/>
+          <w:color w:val="9CDCFE"/>
+          <w:sz w:val="21"/>
+          <w:szCs w:val="21"/>
+        </w:rPr>
+        <w:t>guess</w:t>
+      </w:r>
+      <w:r>
+        <w:rPr>
+          <w:rFonts w:ascii="Consolas" w:eastAsia="Times New Roman" w:hAnsi="Consolas" w:cs="Times New Roman"/>
+          <w:color w:val="D4D4D4"/>
+          <w:sz w:val="21"/>
+          <w:szCs w:val="21"/>
+        </w:rPr>
+        <w:t xml:space="preserve"> = </w:t>
+      </w:r>
+      <w:proofErr w:type="gramStart"/>
+      <w:r>
+        <w:rPr>
+          <w:rFonts w:ascii="Consolas" w:eastAsia="Times New Roman" w:hAnsi="Consolas" w:cs="Times New Roman"/>
+          <w:color w:val="DCDCAA"/>
+          <w:sz w:val="21"/>
+          <w:szCs w:val="21"/>
+        </w:rPr>
+        <w:t>prompt</w:t>
+      </w:r>
+      <w:r>
+        <w:rPr>
+          <w:rFonts w:ascii="Consolas" w:eastAsia="Times New Roman" w:hAnsi="Consolas" w:cs="Times New Roman"/>
+          <w:color w:val="D4D4D4"/>
+          <w:sz w:val="21"/>
+          <w:szCs w:val="21"/>
+        </w:rPr>
+        <w:t>(</w:t>
+      </w:r>
+      <w:proofErr w:type="gramEnd"/>
+      <w:r>
+        <w:rPr>
+          <w:rFonts w:ascii="Consolas" w:eastAsia="Times New Roman" w:hAnsi="Consolas" w:cs="Times New Roman"/>
+          <w:color w:val="CE9178"/>
+          <w:sz w:val="21"/>
+          <w:szCs w:val="21"/>
+        </w:rPr>
+        <w:t>"React, aim, fire! (</w:t>
+      </w:r>
+      <w:proofErr w:type="gramStart"/>
+      <w:r>
+        <w:rPr>
+          <w:rFonts w:ascii="Consolas" w:eastAsia="Times New Roman" w:hAnsi="Consolas" w:cs="Times New Roman"/>
+          <w:color w:val="CE9178"/>
+          <w:sz w:val="21"/>
+          <w:szCs w:val="21"/>
+        </w:rPr>
+        <w:t>enter</w:t>
+      </w:r>
+      <w:proofErr w:type="gramEnd"/>
+      <w:r>
+        <w:rPr>
+          <w:rFonts w:ascii="Consolas" w:eastAsia="Times New Roman" w:hAnsi="Consolas" w:cs="Times New Roman"/>
+          <w:color w:val="CE9178"/>
+          <w:sz w:val="21"/>
+          <w:szCs w:val="21"/>
+        </w:rPr>
+        <w:t xml:space="preserve"> a number from 0-6)"</w:t>
+      </w:r>
+      <w:r>
+        <w:rPr>
+          <w:rFonts w:ascii="Consolas" w:eastAsia="Times New Roman" w:hAnsi="Consolas" w:cs="Times New Roman"/>
+          <w:color w:val="D4D4D4"/>
+          <w:sz w:val="21"/>
+          <w:szCs w:val="21"/>
+        </w:rPr>
+        <w:t>);</w:t>
+      </w:r>
+    </w:p>
+    <w:p>
+      <w:pPr>
+        <w:shd w:val="clear" w:color="auto" w:fill="1E1E1E"/>
+        <w:spacing w:after="0" w:line="285" w:lineRule="atLeast"/>
+        <w:rPr>
+          <w:rFonts w:ascii="Consolas" w:eastAsia="Times New Roman" w:hAnsi="Consolas" w:cs="Times New Roman"/>
+          <w:color w:val="D4D4D4"/>
+          <w:sz w:val="21"/>
+          <w:szCs w:val="21"/>
+        </w:rPr>
+      </w:pPr>
+    </w:p>
+    <w:p>
+      <w:pPr>
+        <w:shd w:val="clear" w:color="auto" w:fill="1E1E1E"/>
+        <w:spacing w:after="0" w:line="285" w:lineRule="atLeast"/>
+        <w:rPr>
+          <w:rFonts w:ascii="Consolas" w:eastAsia="Times New Roman" w:hAnsi="Consolas" w:cs="Times New Roman"/>
+          <w:color w:val="D4D4D4"/>
+          <w:sz w:val="21"/>
+          <w:szCs w:val="21"/>
+        </w:rPr>
+      </w:pPr>
+      <w:r>
+        <w:rPr>
+          <w:rFonts w:ascii="Consolas" w:eastAsia="Times New Roman" w:hAnsi="Consolas" w:cs="Times New Roman"/>
+          <w:color w:val="D4D4D4"/>
+          <w:sz w:val="21"/>
+          <w:szCs w:val="21"/>
+        </w:rPr>
+        <w:t xml:space="preserve">    </w:t>
+      </w:r>
+      <w:r>
+        <w:rPr>
+          <w:rFonts w:ascii="Consolas" w:eastAsia="Times New Roman" w:hAnsi="Consolas" w:cs="Times New Roman"/>
+          <w:color w:val="6A9955"/>
+          <w:sz w:val="21"/>
+          <w:szCs w:val="21"/>
+        </w:rPr>
+        <w:t>//comparing the user's input to valid values</w:t>
+      </w:r>
+    </w:p>
+    <w:p>
+      <w:pPr>
+        <w:shd w:val="clear" w:color="auto" w:fill="1E1E1E"/>
+        <w:spacing w:after="0" w:line="285" w:lineRule="atLeast"/>
+        <w:rPr>
+          <w:rFonts w:ascii="Consolas" w:eastAsia="Times New Roman" w:hAnsi="Consolas" w:cs="Times New Roman"/>
+          <w:color w:val="D4D4D4"/>
+          <w:sz w:val="21"/>
+          <w:szCs w:val="21"/>
+        </w:rPr>
+      </w:pPr>
+      <w:r>
+        <w:rPr>
+          <w:rFonts w:ascii="Consolas" w:eastAsia="Times New Roman" w:hAnsi="Consolas" w:cs="Times New Roman"/>
+          <w:color w:val="D4D4D4"/>
+          <w:sz w:val="21"/>
+          <w:szCs w:val="21"/>
+        </w:rPr>
+        <w:t xml:space="preserve">    </w:t>
+      </w:r>
+      <w:r>
+        <w:rPr>
+          <w:rFonts w:ascii="Consolas" w:eastAsia="Times New Roman" w:hAnsi="Consolas" w:cs="Times New Roman"/>
+          <w:color w:val="C586C0"/>
+          <w:sz w:val="21"/>
+          <w:szCs w:val="21"/>
+        </w:rPr>
+        <w:t>if</w:t>
+      </w:r>
+      <w:r>
+        <w:rPr>
+          <w:rFonts w:ascii="Consolas" w:eastAsia="Times New Roman" w:hAnsi="Consolas" w:cs="Times New Roman"/>
+          <w:color w:val="D4D4D4"/>
+          <w:sz w:val="21"/>
+          <w:szCs w:val="21"/>
+        </w:rPr>
+        <w:t xml:space="preserve"> (</w:t>
+      </w:r>
+      <w:r>
+        <w:rPr>
+          <w:rFonts w:ascii="Consolas" w:eastAsia="Times New Roman" w:hAnsi="Consolas" w:cs="Times New Roman"/>
+          <w:color w:val="9CDCFE"/>
+          <w:sz w:val="21"/>
+          <w:szCs w:val="21"/>
+        </w:rPr>
+        <w:t>guess</w:t>
+      </w:r>
+      <w:r>
+        <w:rPr>
+          <w:rFonts w:ascii="Consolas" w:eastAsia="Times New Roman" w:hAnsi="Consolas" w:cs="Times New Roman"/>
+          <w:color w:val="D4D4D4"/>
+          <w:sz w:val="21"/>
+          <w:szCs w:val="21"/>
+        </w:rPr>
+        <w:t xml:space="preserve"> &lt; </w:t>
+      </w:r>
+      <w:r>
+        <w:rPr>
+          <w:rFonts w:ascii="Consolas" w:eastAsia="Times New Roman" w:hAnsi="Consolas" w:cs="Times New Roman"/>
+          <w:color w:val="B5CEA8"/>
+          <w:sz w:val="21"/>
+          <w:szCs w:val="21"/>
+        </w:rPr>
+        <w:t>0</w:t>
+      </w:r>
+      <w:r>
+        <w:rPr>
+          <w:rFonts w:ascii="Consolas" w:eastAsia="Times New Roman" w:hAnsi="Consolas" w:cs="Times New Roman"/>
+          <w:color w:val="D4D4D4"/>
+          <w:sz w:val="21"/>
+          <w:szCs w:val="21"/>
+        </w:rPr>
+        <w:t xml:space="preserve"> || </w:t>
+      </w:r>
+      <w:r>
+        <w:rPr>
+          <w:rFonts w:ascii="Consolas" w:eastAsia="Times New Roman" w:hAnsi="Consolas" w:cs="Times New Roman"/>
+          <w:color w:val="9CDCFE"/>
+          <w:sz w:val="21"/>
+          <w:szCs w:val="21"/>
+        </w:rPr>
+        <w:t>guess</w:t>
+      </w:r>
+      <w:r>
+        <w:rPr>
+          <w:rFonts w:ascii="Consolas" w:eastAsia="Times New Roman" w:hAnsi="Consolas" w:cs="Times New Roman"/>
+          <w:color w:val="D4D4D4"/>
+          <w:sz w:val="21"/>
+          <w:szCs w:val="21"/>
+        </w:rPr>
+        <w:t xml:space="preserve"> &gt; </w:t>
+      </w:r>
+      <w:r>
+        <w:rPr>
+          <w:rFonts w:ascii="Consolas" w:eastAsia="Times New Roman" w:hAnsi="Consolas" w:cs="Times New Roman"/>
+          <w:color w:val="B5CEA8"/>
+          <w:sz w:val="21"/>
+          <w:szCs w:val="21"/>
+        </w:rPr>
+        <w:t>6</w:t>
+      </w:r>
+      <w:r>
+        <w:rPr>
+          <w:rFonts w:ascii="Consolas" w:eastAsia="Times New Roman" w:hAnsi="Consolas" w:cs="Times New Roman"/>
+          <w:color w:val="D4D4D4"/>
+          <w:sz w:val="21"/>
+          <w:szCs w:val="21"/>
+        </w:rPr>
+        <w:t>) {</w:t>
+      </w:r>
+    </w:p>
+    <w:p>
+      <w:pPr>
+        <w:shd w:val="clear" w:color="auto" w:fill="1E1E1E"/>
+        <w:spacing w:after="0" w:line="285" w:lineRule="atLeast"/>
+        <w:rPr>
+          <w:rFonts w:ascii="Consolas" w:eastAsia="Times New Roman" w:hAnsi="Consolas" w:cs="Times New Roman"/>
+          <w:color w:val="D4D4D4"/>
+          <w:sz w:val="21"/>
+          <w:szCs w:val="21"/>
+        </w:rPr>
+      </w:pPr>
+      <w:r>
+        <w:rPr>
+          <w:rFonts w:ascii="Consolas" w:eastAsia="Times New Roman" w:hAnsi="Consolas" w:cs="Times New Roman"/>
+          <w:color w:val="D4D4D4"/>
+          <w:sz w:val="21"/>
+          <w:szCs w:val="21"/>
+        </w:rPr>
+        <w:t xml:space="preserve">        </w:t>
+      </w:r>
+      <w:r>
+        <w:rPr>
+          <w:rFonts w:ascii="Consolas" w:eastAsia="Times New Roman" w:hAnsi="Consolas" w:cs="Times New Roman"/>
+          <w:color w:val="6A9955"/>
+          <w:sz w:val="21"/>
+          <w:szCs w:val="21"/>
+        </w:rPr>
+        <w:t>//tell user to enter a valid value</w:t>
+      </w:r>
+    </w:p>
+    <w:p>
+      <w:pPr>
+        <w:shd w:val="clear" w:color="auto" w:fill="1E1E1E"/>
+        <w:spacing w:after="0" w:line="285" w:lineRule="atLeast"/>
+        <w:rPr>
+          <w:rFonts w:ascii="Consolas" w:eastAsia="Times New Roman" w:hAnsi="Consolas" w:cs="Times New Roman"/>
+          <w:color w:val="D4D4D4"/>
+          <w:sz w:val="21"/>
+          <w:szCs w:val="21"/>
+        </w:rPr>
+      </w:pPr>
+      <w:r>
+        <w:rPr>
+          <w:rFonts w:ascii="Consolas" w:eastAsia="Times New Roman" w:hAnsi="Consolas" w:cs="Times New Roman"/>
+          <w:color w:val="D4D4D4"/>
+          <w:sz w:val="21"/>
+          <w:szCs w:val="21"/>
+        </w:rPr>
+        <w:t xml:space="preserve">        </w:t>
+      </w:r>
+      <w:proofErr w:type="gramStart"/>
+      <w:r>
+        <w:rPr>
+          <w:rFonts w:ascii="Consolas" w:eastAsia="Times New Roman" w:hAnsi="Consolas" w:cs="Times New Roman"/>
+          <w:color w:val="DCDCAA"/>
+          <w:sz w:val="21"/>
+          <w:szCs w:val="21"/>
+        </w:rPr>
+        <w:t>alert</w:t>
+      </w:r>
+      <w:r>
+        <w:rPr>
+          <w:rFonts w:ascii="Consolas" w:eastAsia="Times New Roman" w:hAnsi="Consolas" w:cs="Times New Roman"/>
+          <w:color w:val="D4D4D4"/>
+          <w:sz w:val="21"/>
+          <w:szCs w:val="21"/>
+        </w:rPr>
+        <w:t>(</w:t>
+      </w:r>
+      <w:proofErr w:type="gramEnd"/>
+      <w:r>
+        <w:rPr>
+          <w:rFonts w:ascii="Consolas" w:eastAsia="Times New Roman" w:hAnsi="Consolas" w:cs="Times New Roman"/>
+          <w:color w:val="CE9178"/>
+          <w:sz w:val="21"/>
+          <w:szCs w:val="21"/>
+        </w:rPr>
+        <w:t>"Please enter a valid cell number!"</w:t>
+      </w:r>
+      <w:r>
+        <w:rPr>
+          <w:rFonts w:ascii="Consolas" w:eastAsia="Times New Roman" w:hAnsi="Consolas" w:cs="Times New Roman"/>
+          <w:color w:val="D4D4D4"/>
+          <w:sz w:val="21"/>
+          <w:szCs w:val="21"/>
+        </w:rPr>
+        <w:t>);</w:t>
+      </w:r>
+    </w:p>
+    <w:p>
+      <w:pPr>
+        <w:shd w:val="clear" w:color="auto" w:fill="1E1E1E"/>
+        <w:spacing w:after="0" w:line="285" w:lineRule="atLeast"/>
+        <w:rPr>
+          <w:rFonts w:ascii="Consolas" w:eastAsia="Times New Roman" w:hAnsi="Consolas" w:cs="Times New Roman"/>
+          <w:color w:val="D4D4D4"/>
+          <w:sz w:val="21"/>
+          <w:szCs w:val="21"/>
+        </w:rPr>
+      </w:pPr>
+      <w:r>
+        <w:rPr>
+          <w:rFonts w:ascii="Consolas" w:eastAsia="Times New Roman" w:hAnsi="Consolas" w:cs="Times New Roman"/>
+          <w:color w:val="D4D4D4"/>
+          <w:sz w:val="21"/>
+          <w:szCs w:val="21"/>
+        </w:rPr>
+        <w:t xml:space="preserve">    } </w:t>
+      </w:r>
+      <w:r>
+        <w:rPr>
+          <w:rFonts w:ascii="Consolas" w:eastAsia="Times New Roman" w:hAnsi="Consolas" w:cs="Times New Roman"/>
+          <w:color w:val="C586C0"/>
+          <w:sz w:val="21"/>
+          <w:szCs w:val="21"/>
+        </w:rPr>
+        <w:t>else</w:t>
+      </w:r>
+      <w:r>
+        <w:rPr>
+          <w:rFonts w:ascii="Consolas" w:eastAsia="Times New Roman" w:hAnsi="Consolas" w:cs="Times New Roman"/>
+          <w:color w:val="D4D4D4"/>
+          <w:sz w:val="21"/>
+          <w:szCs w:val="21"/>
+        </w:rPr>
+        <w:t xml:space="preserve"> {</w:t>
+      </w:r>
+    </w:p>
+    <w:p>
+      <w:pPr>
+        <w:shd w:val="clear" w:color="auto" w:fill="1E1E1E"/>
+        <w:spacing w:after="0" w:line="285" w:lineRule="atLeast"/>
+        <w:rPr>
+          <w:rFonts w:ascii="Consolas" w:eastAsia="Times New Roman" w:hAnsi="Consolas" w:cs="Times New Roman"/>
+          <w:color w:val="D4D4D4"/>
+          <w:sz w:val="21"/>
+          <w:szCs w:val="21"/>
+        </w:rPr>
+      </w:pPr>
+      <w:r>
+        <w:rPr>
+          <w:rFonts w:ascii="Consolas" w:eastAsia="Times New Roman" w:hAnsi="Consolas" w:cs="Times New Roman"/>
+          <w:color w:val="D4D4D4"/>
+          <w:sz w:val="21"/>
+          <w:szCs w:val="21"/>
+        </w:rPr>
+        <w:t xml:space="preserve">        </w:t>
+      </w:r>
+      <w:r>
+        <w:rPr>
+          <w:rFonts w:ascii="Consolas" w:eastAsia="Times New Roman" w:hAnsi="Consolas" w:cs="Times New Roman"/>
+          <w:color w:val="6A9955"/>
+          <w:sz w:val="21"/>
+          <w:szCs w:val="21"/>
+        </w:rPr>
+        <w:t>//adding one to guesses</w:t>
+      </w:r>
+    </w:p>
+    <w:p>
+      <w:pPr>
+        <w:shd w:val="clear" w:color="auto" w:fill="1E1E1E"/>
+        <w:spacing w:after="0" w:line="285" w:lineRule="atLeast"/>
+        <w:rPr>
+          <w:rFonts w:ascii="Consolas" w:eastAsia="Times New Roman" w:hAnsi="Consolas" w:cs="Times New Roman"/>
+          <w:color w:val="D4D4D4"/>
+          <w:sz w:val="21"/>
+          <w:szCs w:val="21"/>
+        </w:rPr>
+      </w:pPr>
+      <w:r>
+        <w:rPr>
+          <w:rFonts w:ascii="Consolas" w:eastAsia="Times New Roman" w:hAnsi="Consolas" w:cs="Times New Roman"/>
+          <w:color w:val="D4D4D4"/>
+          <w:sz w:val="21"/>
+          <w:szCs w:val="21"/>
+        </w:rPr>
+        <w:t xml:space="preserve">        </w:t>
+      </w:r>
+      <w:r>
+        <w:rPr>
+          <w:rFonts w:ascii="Consolas" w:eastAsia="Times New Roman" w:hAnsi="Consolas" w:cs="Times New Roman"/>
+          <w:color w:val="9CDCFE"/>
+          <w:sz w:val="21"/>
+          <w:szCs w:val="21"/>
+        </w:rPr>
+        <w:t>guesses</w:t>
+      </w:r>
+      <w:r>
+        <w:rPr>
+          <w:rFonts w:ascii="Consolas" w:eastAsia="Times New Roman" w:hAnsi="Consolas" w:cs="Times New Roman"/>
+          <w:color w:val="D4D4D4"/>
+          <w:sz w:val="21"/>
+          <w:szCs w:val="21"/>
+        </w:rPr>
+        <w:t xml:space="preserve"> = </w:t>
+      </w:r>
+      <w:r>
+        <w:rPr>
+          <w:rFonts w:ascii="Consolas" w:eastAsia="Times New Roman" w:hAnsi="Consolas" w:cs="Times New Roman"/>
+          <w:color w:val="9CDCFE"/>
+          <w:sz w:val="21"/>
+          <w:szCs w:val="21"/>
+        </w:rPr>
+        <w:t>guesses</w:t>
+      </w:r>
+      <w:r>
+        <w:rPr>
+          <w:rFonts w:ascii="Consolas" w:eastAsia="Times New Roman" w:hAnsi="Consolas" w:cs="Times New Roman"/>
+          <w:color w:val="D4D4D4"/>
+          <w:sz w:val="21"/>
+          <w:szCs w:val="21"/>
+        </w:rPr>
+        <w:t xml:space="preserve"> + </w:t>
+      </w:r>
+      <w:proofErr w:type="gramStart"/>
+      <w:r>
+        <w:rPr>
+          <w:rFonts w:ascii="Consolas" w:eastAsia="Times New Roman" w:hAnsi="Consolas" w:cs="Times New Roman"/>
+          <w:color w:val="B5CEA8"/>
+          <w:sz w:val="21"/>
+          <w:szCs w:val="21"/>
+        </w:rPr>
+        <w:t>1</w:t>
+      </w:r>
+      <w:r>
+        <w:rPr>
+          <w:rFonts w:ascii="Consolas" w:eastAsia="Times New Roman" w:hAnsi="Consolas" w:cs="Times New Roman"/>
+          <w:color w:val="D4D4D4"/>
+          <w:sz w:val="21"/>
+          <w:szCs w:val="21"/>
+        </w:rPr>
+        <w:t>;</w:t>
+      </w:r>
+      <w:proofErr w:type="gramEnd"/>
+    </w:p>
+    <w:p>
+      <w:pPr>
+        <w:shd w:val="clear" w:color="auto" w:fill="1E1E1E"/>
+        <w:spacing w:after="0" w:line="285" w:lineRule="atLeast"/>
+        <w:rPr>
+          <w:rFonts w:ascii="Consolas" w:eastAsia="Times New Roman" w:hAnsi="Consolas" w:cs="Times New Roman"/>
+          <w:color w:val="D4D4D4"/>
+          <w:sz w:val="21"/>
+          <w:szCs w:val="21"/>
+        </w:rPr>
+      </w:pPr>
+    </w:p>
+    <w:p>
+      <w:pPr>
+        <w:shd w:val="clear" w:color="auto" w:fill="1E1E1E"/>
+        <w:spacing w:after="0" w:line="285" w:lineRule="atLeast"/>
+        <w:rPr>
+          <w:rFonts w:ascii="Consolas" w:eastAsia="Times New Roman" w:hAnsi="Consolas" w:cs="Times New Roman"/>
+          <w:color w:val="D4D4D4"/>
+          <w:sz w:val="21"/>
+          <w:szCs w:val="21"/>
+        </w:rPr>
+      </w:pPr>
+      <w:r>
+        <w:rPr>
+          <w:rFonts w:ascii="Consolas" w:eastAsia="Times New Roman" w:hAnsi="Consolas" w:cs="Times New Roman"/>
+          <w:color w:val="D4D4D4"/>
+          <w:sz w:val="21"/>
+          <w:szCs w:val="21"/>
+        </w:rPr>
+        <w:t xml:space="preserve">        </w:t>
+      </w:r>
+      <w:r>
+        <w:rPr>
+          <w:rFonts w:ascii="Consolas" w:eastAsia="Times New Roman" w:hAnsi="Consolas" w:cs="Times New Roman"/>
+          <w:color w:val="6A9955"/>
+          <w:sz w:val="21"/>
+          <w:szCs w:val="21"/>
+        </w:rPr>
+        <w:t xml:space="preserve">// if user guess matches one of the </w:t>
+      </w:r>
+      <w:proofErr w:type="gramStart"/>
+      <w:r>
+        <w:rPr>
+          <w:rFonts w:ascii="Consolas" w:eastAsia="Times New Roman" w:hAnsi="Consolas" w:cs="Times New Roman"/>
+          <w:color w:val="6A9955"/>
+          <w:sz w:val="21"/>
+          <w:szCs w:val="21"/>
+        </w:rPr>
+        <w:t>location</w:t>
+      </w:r>
+      <w:proofErr w:type="gramEnd"/>
+    </w:p>
+    <w:p>
+      <w:pPr>
+        <w:shd w:val="clear" w:color="auto" w:fill="1E1E1E"/>
+        <w:spacing w:after="0" w:line="285" w:lineRule="atLeast"/>
+        <w:rPr>
+          <w:rFonts w:ascii="Consolas" w:eastAsia="Times New Roman" w:hAnsi="Consolas" w:cs="Times New Roman"/>
+          <w:color w:val="D4D4D4"/>
+          <w:sz w:val="21"/>
+          <w:szCs w:val="21"/>
+        </w:rPr>
+      </w:pPr>
+      <w:r>
+        <w:rPr>
+          <w:rFonts w:ascii="Consolas" w:eastAsia="Times New Roman" w:hAnsi="Consolas" w:cs="Times New Roman"/>
+          <w:color w:val="D4D4D4"/>
+          <w:sz w:val="21"/>
+          <w:szCs w:val="21"/>
+        </w:rPr>
+        <w:t xml:space="preserve">        </w:t>
+      </w:r>
+      <w:r>
+        <w:rPr>
+          <w:rFonts w:ascii="Consolas" w:eastAsia="Times New Roman" w:hAnsi="Consolas" w:cs="Times New Roman"/>
+          <w:color w:val="C586C0"/>
+          <w:sz w:val="21"/>
+          <w:szCs w:val="21"/>
+        </w:rPr>
+        <w:t>if</w:t>
+      </w:r>
+      <w:r>
+        <w:rPr>
+          <w:rFonts w:ascii="Consolas" w:eastAsia="Times New Roman" w:hAnsi="Consolas" w:cs="Times New Roman"/>
+          <w:color w:val="D4D4D4"/>
+          <w:sz w:val="21"/>
+          <w:szCs w:val="21"/>
+        </w:rPr>
+        <w:t xml:space="preserve"> (</w:t>
+      </w:r>
+      <w:r>
+        <w:rPr>
+          <w:rFonts w:ascii="Consolas" w:eastAsia="Times New Roman" w:hAnsi="Consolas" w:cs="Times New Roman"/>
+          <w:color w:val="9CDCFE"/>
+          <w:sz w:val="21"/>
+          <w:szCs w:val="21"/>
+        </w:rPr>
+        <w:t>guess</w:t>
+      </w:r>
+      <w:r>
+        <w:rPr>
+          <w:rFonts w:ascii="Consolas" w:eastAsia="Times New Roman" w:hAnsi="Consolas" w:cs="Times New Roman"/>
+          <w:color w:val="D4D4D4"/>
+          <w:sz w:val="21"/>
+          <w:szCs w:val="21"/>
+        </w:rPr>
+        <w:t xml:space="preserve"> == </w:t>
+      </w:r>
+      <w:r>
+        <w:rPr>
+          <w:rFonts w:ascii="Consolas" w:eastAsia="Times New Roman" w:hAnsi="Consolas" w:cs="Times New Roman"/>
+          <w:color w:val="9CDCFE"/>
+          <w:sz w:val="21"/>
+          <w:szCs w:val="21"/>
+        </w:rPr>
+        <w:t>location1</w:t>
+      </w:r>
+      <w:r>
+        <w:rPr>
+          <w:rFonts w:ascii="Consolas" w:eastAsia="Times New Roman" w:hAnsi="Consolas" w:cs="Times New Roman"/>
+          <w:color w:val="D4D4D4"/>
+          <w:sz w:val="21"/>
+          <w:szCs w:val="21"/>
+        </w:rPr>
+        <w:t xml:space="preserve"> || </w:t>
+      </w:r>
+      <w:r>
+        <w:rPr>
+          <w:rFonts w:ascii="Consolas" w:eastAsia="Times New Roman" w:hAnsi="Consolas" w:cs="Times New Roman"/>
+          <w:color w:val="9CDCFE"/>
+          <w:sz w:val="21"/>
+          <w:szCs w:val="21"/>
+        </w:rPr>
+        <w:t>guess</w:t>
+      </w:r>
+      <w:r>
+        <w:rPr>
+          <w:rFonts w:ascii="Consolas" w:eastAsia="Times New Roman" w:hAnsi="Consolas" w:cs="Times New Roman"/>
+          <w:color w:val="D4D4D4"/>
+          <w:sz w:val="21"/>
+          <w:szCs w:val="21"/>
+        </w:rPr>
+        <w:t xml:space="preserve"> == </w:t>
+      </w:r>
+      <w:r>
+        <w:rPr>
+          <w:rFonts w:ascii="Consolas" w:eastAsia="Times New Roman" w:hAnsi="Consolas" w:cs="Times New Roman"/>
+          <w:color w:val="9CDCFE"/>
+          <w:sz w:val="21"/>
+          <w:szCs w:val="21"/>
+        </w:rPr>
+        <w:t>location2</w:t>
+      </w:r>
+      <w:r>
+        <w:rPr>
+          <w:rFonts w:ascii="Consolas" w:eastAsia="Times New Roman" w:hAnsi="Consolas" w:cs="Times New Roman"/>
+          <w:color w:val="D4D4D4"/>
+          <w:sz w:val="21"/>
+          <w:szCs w:val="21"/>
+        </w:rPr>
+        <w:t xml:space="preserve"> || </w:t>
+      </w:r>
+      <w:r>
+        <w:rPr>
+          <w:rFonts w:ascii="Consolas" w:eastAsia="Times New Roman" w:hAnsi="Consolas" w:cs="Times New Roman"/>
+          <w:color w:val="9CDCFE"/>
+          <w:sz w:val="21"/>
+          <w:szCs w:val="21"/>
+        </w:rPr>
+        <w:t>guess</w:t>
+      </w:r>
+      <w:r>
+        <w:rPr>
+          <w:rFonts w:ascii="Consolas" w:eastAsia="Times New Roman" w:hAnsi="Consolas" w:cs="Times New Roman"/>
+          <w:color w:val="D4D4D4"/>
+          <w:sz w:val="21"/>
+          <w:szCs w:val="21"/>
+        </w:rPr>
+        <w:t xml:space="preserve"> == </w:t>
+      </w:r>
+      <w:r>
+        <w:rPr>
+          <w:rFonts w:ascii="Consolas" w:eastAsia="Times New Roman" w:hAnsi="Consolas" w:cs="Times New Roman"/>
+          <w:color w:val="9CDCFE"/>
+          <w:sz w:val="21"/>
+          <w:szCs w:val="21"/>
+        </w:rPr>
+        <w:t>location3</w:t>
+      </w:r>
+      <w:r>
+        <w:rPr>
+          <w:rFonts w:ascii="Consolas" w:eastAsia="Times New Roman" w:hAnsi="Consolas" w:cs="Times New Roman"/>
+          <w:color w:val="D4D4D4"/>
+          <w:sz w:val="21"/>
+          <w:szCs w:val="21"/>
+        </w:rPr>
+        <w:t>) {</w:t>
+      </w:r>
+    </w:p>
+    <w:p>
+      <w:pPr>
+        <w:shd w:val="clear" w:color="auto" w:fill="1E1E1E"/>
+        <w:spacing w:after="0" w:line="285" w:lineRule="atLeast"/>
+        <w:rPr>
+          <w:rFonts w:ascii="Consolas" w:eastAsia="Times New Roman" w:hAnsi="Consolas" w:cs="Times New Roman"/>
+          <w:color w:val="D4D4D4"/>
+          <w:sz w:val="21"/>
+          <w:szCs w:val="21"/>
+        </w:rPr>
+      </w:pPr>
+      <w:r>
+        <w:rPr>
+          <w:rFonts w:ascii="Consolas" w:eastAsia="Times New Roman" w:hAnsi="Consolas" w:cs="Times New Roman"/>
+          <w:color w:val="D4D4D4"/>
+          <w:sz w:val="21"/>
+          <w:szCs w:val="21"/>
+        </w:rPr>
+        <w:t xml:space="preserve">            </w:t>
+      </w:r>
+      <w:r>
+        <w:rPr>
+          <w:rFonts w:ascii="Consolas" w:eastAsia="Times New Roman" w:hAnsi="Consolas" w:cs="Times New Roman"/>
+          <w:color w:val="DCDCAA"/>
+          <w:sz w:val="21"/>
+          <w:szCs w:val="21"/>
+        </w:rPr>
+        <w:t>alert</w:t>
+      </w:r>
+      <w:r>
+        <w:rPr>
+          <w:rFonts w:ascii="Consolas" w:eastAsia="Times New Roman" w:hAnsi="Consolas" w:cs="Times New Roman"/>
+          <w:color w:val="D4D4D4"/>
+          <w:sz w:val="21"/>
+          <w:szCs w:val="21"/>
+        </w:rPr>
+        <w:t>(</w:t>
+      </w:r>
+      <w:r>
+        <w:rPr>
+          <w:rFonts w:ascii="Consolas" w:eastAsia="Times New Roman" w:hAnsi="Consolas" w:cs="Times New Roman"/>
+          <w:color w:val="CE9178"/>
+          <w:sz w:val="21"/>
+          <w:szCs w:val="21"/>
+        </w:rPr>
+        <w:t>"HIT!"</w:t>
+      </w:r>
+      <w:proofErr w:type="gramStart"/>
+      <w:r>
+        <w:rPr>
+          <w:rFonts w:ascii="Consolas" w:eastAsia="Times New Roman" w:hAnsi="Consolas" w:cs="Times New Roman"/>
+          <w:color w:val="D4D4D4"/>
+          <w:sz w:val="21"/>
+          <w:szCs w:val="21"/>
+        </w:rPr>
+        <w:t>);</w:t>
+      </w:r>
+      <w:proofErr w:type="gramEnd"/>
+    </w:p>
+    <w:p>
+      <w:pPr>
+        <w:shd w:val="clear" w:color="auto" w:fill="1E1E1E"/>
+        <w:spacing w:after="0" w:line="285" w:lineRule="atLeast"/>
+        <w:rPr>
+          <w:rFonts w:ascii="Consolas" w:eastAsia="Times New Roman" w:hAnsi="Consolas" w:cs="Times New Roman"/>
+          <w:color w:val="D4D4D4"/>
+          <w:sz w:val="21"/>
+          <w:szCs w:val="21"/>
+        </w:rPr>
+      </w:pPr>
+      <w:r>
+        <w:rPr>
+          <w:rFonts w:ascii="Consolas" w:eastAsia="Times New Roman" w:hAnsi="Consolas" w:cs="Times New Roman"/>
+          <w:color w:val="D4D4D4"/>
+          <w:sz w:val="21"/>
+          <w:szCs w:val="21"/>
+        </w:rPr>
+        <w:t xml:space="preserve">            </w:t>
+      </w:r>
+      <w:r>
+        <w:rPr>
+          <w:rFonts w:ascii="Consolas" w:eastAsia="Times New Roman" w:hAnsi="Consolas" w:cs="Times New Roman"/>
+          <w:color w:val="6A9955"/>
+          <w:sz w:val="21"/>
+          <w:szCs w:val="21"/>
+        </w:rPr>
+        <w:t xml:space="preserve">// </w:t>
+      </w:r>
+      <w:proofErr w:type="spellStart"/>
+      <w:r>
+        <w:rPr>
+          <w:rFonts w:ascii="Consolas" w:eastAsia="Times New Roman" w:hAnsi="Consolas" w:cs="Times New Roman"/>
+          <w:color w:val="6A9955"/>
+          <w:sz w:val="21"/>
+          <w:szCs w:val="21"/>
+        </w:rPr>
+        <w:t>ading</w:t>
+      </w:r>
+      <w:proofErr w:type="spellEnd"/>
+      <w:r>
+        <w:rPr>
+          <w:rFonts w:ascii="Consolas" w:eastAsia="Times New Roman" w:hAnsi="Consolas" w:cs="Times New Roman"/>
+          <w:color w:val="6A9955"/>
+          <w:sz w:val="21"/>
+          <w:szCs w:val="21"/>
+        </w:rPr>
+        <w:t xml:space="preserve"> one to the number of hits, for the first loop cycle, hits will change from 0 to 1 after executing the line below</w:t>
+      </w:r>
+    </w:p>
+    <w:p>
+      <w:pPr>
+        <w:shd w:val="clear" w:color="auto" w:fill="1E1E1E"/>
+        <w:spacing w:after="0" w:line="285" w:lineRule="atLeast"/>
+        <w:rPr>
+          <w:rFonts w:ascii="Consolas" w:eastAsia="Times New Roman" w:hAnsi="Consolas" w:cs="Times New Roman"/>
+          <w:color w:val="D4D4D4"/>
+          <w:sz w:val="21"/>
+          <w:szCs w:val="21"/>
+        </w:rPr>
+      </w:pPr>
+      <w:r>
+        <w:rPr>
+          <w:rFonts w:ascii="Consolas" w:eastAsia="Times New Roman" w:hAnsi="Consolas" w:cs="Times New Roman"/>
+          <w:color w:val="D4D4D4"/>
+          <w:sz w:val="21"/>
+          <w:szCs w:val="21"/>
+        </w:rPr>
+        <w:t xml:space="preserve">            </w:t>
+      </w:r>
+      <w:r>
+        <w:rPr>
+          <w:rFonts w:ascii="Consolas" w:eastAsia="Times New Roman" w:hAnsi="Consolas" w:cs="Times New Roman"/>
+          <w:color w:val="9CDCFE"/>
+          <w:sz w:val="21"/>
+          <w:szCs w:val="21"/>
+        </w:rPr>
+        <w:t>hits</w:t>
+      </w:r>
+      <w:r>
+        <w:rPr>
+          <w:rFonts w:ascii="Consolas" w:eastAsia="Times New Roman" w:hAnsi="Consolas" w:cs="Times New Roman"/>
+          <w:color w:val="D4D4D4"/>
+          <w:sz w:val="21"/>
+          <w:szCs w:val="21"/>
+        </w:rPr>
+        <w:t xml:space="preserve"> = </w:t>
+      </w:r>
+      <w:r>
+        <w:rPr>
+          <w:rFonts w:ascii="Consolas" w:eastAsia="Times New Roman" w:hAnsi="Consolas" w:cs="Times New Roman"/>
+          <w:color w:val="9CDCFE"/>
+          <w:sz w:val="21"/>
+          <w:szCs w:val="21"/>
+        </w:rPr>
+        <w:t>hits</w:t>
+      </w:r>
+      <w:r>
+        <w:rPr>
+          <w:rFonts w:ascii="Consolas" w:eastAsia="Times New Roman" w:hAnsi="Consolas" w:cs="Times New Roman"/>
+          <w:color w:val="D4D4D4"/>
+          <w:sz w:val="21"/>
+          <w:szCs w:val="21"/>
+        </w:rPr>
+        <w:t xml:space="preserve"> + </w:t>
+      </w:r>
+      <w:proofErr w:type="gramStart"/>
+      <w:r>
+        <w:rPr>
+          <w:rFonts w:ascii="Consolas" w:eastAsia="Times New Roman" w:hAnsi="Consolas" w:cs="Times New Roman"/>
+          <w:color w:val="B5CEA8"/>
+          <w:sz w:val="21"/>
+          <w:szCs w:val="21"/>
+        </w:rPr>
+        <w:t>1</w:t>
+      </w:r>
+      <w:r>
+        <w:rPr>
+          <w:rFonts w:ascii="Consolas" w:eastAsia="Times New Roman" w:hAnsi="Consolas" w:cs="Times New Roman"/>
+          <w:color w:val="D4D4D4"/>
+          <w:sz w:val="21"/>
+          <w:szCs w:val="21"/>
+        </w:rPr>
+        <w:t>;</w:t>
+      </w:r>
+      <w:proofErr w:type="gramEnd"/>
+    </w:p>
+    <w:p>
+      <w:pPr>
+        <w:shd w:val="clear" w:color="auto" w:fill="1E1E1E"/>
+        <w:spacing w:after="0" w:line="285" w:lineRule="atLeast"/>
+        <w:rPr>
+          <w:rFonts w:ascii="Consolas" w:eastAsia="Times New Roman" w:hAnsi="Consolas" w:cs="Times New Roman"/>
+          <w:color w:val="D4D4D4"/>
+          <w:sz w:val="21"/>
+          <w:szCs w:val="21"/>
+        </w:rPr>
+      </w:pPr>
+      <w:r>
+        <w:rPr>
+          <w:rFonts w:ascii="Consolas" w:eastAsia="Times New Roman" w:hAnsi="Consolas" w:cs="Times New Roman"/>
+          <w:color w:val="D4D4D4"/>
+          <w:sz w:val="21"/>
+          <w:szCs w:val="21"/>
+        </w:rPr>
+        <w:t xml:space="preserve">            </w:t>
+      </w:r>
+      <w:r>
+        <w:rPr>
+          <w:rFonts w:ascii="Consolas" w:eastAsia="Times New Roman" w:hAnsi="Consolas" w:cs="Times New Roman"/>
+          <w:color w:val="6A9955"/>
+          <w:sz w:val="21"/>
+          <w:szCs w:val="21"/>
+        </w:rPr>
+        <w:t xml:space="preserve">//this condition was mentioned in the </w:t>
+      </w:r>
+      <w:proofErr w:type="gramStart"/>
+      <w:r>
+        <w:rPr>
+          <w:rFonts w:ascii="Consolas" w:eastAsia="Times New Roman" w:hAnsi="Consolas" w:cs="Times New Roman"/>
+          <w:color w:val="6A9955"/>
+          <w:sz w:val="21"/>
+          <w:szCs w:val="21"/>
+        </w:rPr>
+        <w:t>textbook</w:t>
+      </w:r>
+      <w:proofErr w:type="gramEnd"/>
+      <w:r>
+        <w:rPr>
+          <w:rFonts w:ascii="Consolas" w:eastAsia="Times New Roman" w:hAnsi="Consolas" w:cs="Times New Roman"/>
+          <w:color w:val="6A9955"/>
+          <w:sz w:val="21"/>
+          <w:szCs w:val="21"/>
+        </w:rPr>
+        <w:t xml:space="preserve"> and it was stated as 3, and this is good because while I was working on this task, I was wondering when the loop will break or end, and this resolved it, of course we can change the number 3 to bigger number to increase the time of the game and/or the score.</w:t>
+      </w:r>
+    </w:p>
+    <w:p>
+      <w:pPr>
+        <w:shd w:val="clear" w:color="auto" w:fill="1E1E1E"/>
+        <w:spacing w:after="0" w:line="285" w:lineRule="atLeast"/>
+        <w:rPr>
+          <w:rFonts w:ascii="Consolas" w:eastAsia="Times New Roman" w:hAnsi="Consolas" w:cs="Times New Roman"/>
+          <w:color w:val="D4D4D4"/>
+          <w:sz w:val="21"/>
+          <w:szCs w:val="21"/>
+        </w:rPr>
+      </w:pPr>
+      <w:r>
+        <w:rPr>
+          <w:rFonts w:ascii="Consolas" w:eastAsia="Times New Roman" w:hAnsi="Consolas" w:cs="Times New Roman"/>
+          <w:color w:val="D4D4D4"/>
+          <w:sz w:val="21"/>
+          <w:szCs w:val="21"/>
+        </w:rPr>
+        <w:t xml:space="preserve">            </w:t>
+      </w:r>
+      <w:r>
+        <w:rPr>
+          <w:rFonts w:ascii="Consolas" w:eastAsia="Times New Roman" w:hAnsi="Consolas" w:cs="Times New Roman"/>
+          <w:color w:val="C586C0"/>
+          <w:sz w:val="21"/>
+          <w:szCs w:val="21"/>
+        </w:rPr>
+        <w:t>if</w:t>
+      </w:r>
+      <w:r>
+        <w:rPr>
+          <w:rFonts w:ascii="Consolas" w:eastAsia="Times New Roman" w:hAnsi="Consolas" w:cs="Times New Roman"/>
+          <w:color w:val="D4D4D4"/>
+          <w:sz w:val="21"/>
+          <w:szCs w:val="21"/>
+        </w:rPr>
+        <w:t xml:space="preserve"> (</w:t>
+      </w:r>
+      <w:r>
+        <w:rPr>
+          <w:rFonts w:ascii="Consolas" w:eastAsia="Times New Roman" w:hAnsi="Consolas" w:cs="Times New Roman"/>
+          <w:color w:val="9CDCFE"/>
+          <w:sz w:val="21"/>
+          <w:szCs w:val="21"/>
+        </w:rPr>
+        <w:t>hits</w:t>
+      </w:r>
+      <w:r>
+        <w:rPr>
+          <w:rFonts w:ascii="Consolas" w:eastAsia="Times New Roman" w:hAnsi="Consolas" w:cs="Times New Roman"/>
+          <w:color w:val="D4D4D4"/>
+          <w:sz w:val="21"/>
+          <w:szCs w:val="21"/>
+        </w:rPr>
+        <w:t xml:space="preserve"> == </w:t>
+      </w:r>
+      <w:r>
+        <w:rPr>
+          <w:rFonts w:ascii="Consolas" w:eastAsia="Times New Roman" w:hAnsi="Consolas" w:cs="Times New Roman"/>
+          <w:color w:val="B5CEA8"/>
+          <w:sz w:val="21"/>
+          <w:szCs w:val="21"/>
+        </w:rPr>
+        <w:t>3</w:t>
+      </w:r>
+      <w:r>
+        <w:rPr>
+          <w:rFonts w:ascii="Consolas" w:eastAsia="Times New Roman" w:hAnsi="Consolas" w:cs="Times New Roman"/>
+          <w:color w:val="D4D4D4"/>
+          <w:sz w:val="21"/>
+          <w:szCs w:val="21"/>
+        </w:rPr>
+        <w:t>) {</w:t>
+      </w:r>
+    </w:p>
+    <w:p>
+      <w:pPr>
+        <w:shd w:val="clear" w:color="auto" w:fill="1E1E1E"/>
+        <w:spacing w:after="0" w:line="285" w:lineRule="atLeast"/>
+        <w:rPr>
+          <w:rFonts w:ascii="Consolas" w:eastAsia="Times New Roman" w:hAnsi="Consolas" w:cs="Times New Roman"/>
+          <w:color w:val="D4D4D4"/>
+          <w:sz w:val="21"/>
+          <w:szCs w:val="21"/>
+        </w:rPr>
+      </w:pPr>
+      <w:r>
+        <w:rPr>
+          <w:rFonts w:ascii="Consolas" w:eastAsia="Times New Roman" w:hAnsi="Consolas" w:cs="Times New Roman"/>
+          <w:color w:val="D4D4D4"/>
+          <w:sz w:val="21"/>
+          <w:szCs w:val="21"/>
+        </w:rPr>
+        <w:t xml:space="preserve">                </w:t>
+      </w:r>
+      <w:r>
+        <w:rPr>
+          <w:rFonts w:ascii="Consolas" w:eastAsia="Times New Roman" w:hAnsi="Consolas" w:cs="Times New Roman"/>
+          <w:color w:val="6A9955"/>
+          <w:sz w:val="21"/>
+          <w:szCs w:val="21"/>
+        </w:rPr>
+        <w:t>//</w:t>
+      </w:r>
+      <w:proofErr w:type="spellStart"/>
+      <w:r>
+        <w:rPr>
+          <w:rFonts w:ascii="Consolas" w:eastAsia="Times New Roman" w:hAnsi="Consolas" w:cs="Times New Roman"/>
+          <w:color w:val="6A9955"/>
+          <w:sz w:val="21"/>
+          <w:szCs w:val="21"/>
+        </w:rPr>
+        <w:t>IsSunk</w:t>
+      </w:r>
+      <w:proofErr w:type="spellEnd"/>
+      <w:r>
+        <w:rPr>
+          <w:rFonts w:ascii="Consolas" w:eastAsia="Times New Roman" w:hAnsi="Consolas" w:cs="Times New Roman"/>
+          <w:color w:val="6A9955"/>
+          <w:sz w:val="21"/>
+          <w:szCs w:val="21"/>
+        </w:rPr>
+        <w:t xml:space="preserve"> turned into true to end up the loop</w:t>
+      </w:r>
+    </w:p>
+    <w:p>
+      <w:pPr>
+        <w:shd w:val="clear" w:color="auto" w:fill="1E1E1E"/>
+        <w:spacing w:after="0" w:line="285" w:lineRule="atLeast"/>
+        <w:rPr>
+          <w:rFonts w:ascii="Consolas" w:eastAsia="Times New Roman" w:hAnsi="Consolas" w:cs="Times New Roman"/>
+          <w:color w:val="D4D4D4"/>
+          <w:sz w:val="21"/>
+          <w:szCs w:val="21"/>
+        </w:rPr>
+      </w:pPr>
+      <w:r>
+        <w:rPr>
+          <w:rFonts w:ascii="Consolas" w:eastAsia="Times New Roman" w:hAnsi="Consolas" w:cs="Times New Roman"/>
+          <w:color w:val="D4D4D4"/>
+          <w:sz w:val="21"/>
+          <w:szCs w:val="21"/>
+        </w:rPr>
+        <w:t xml:space="preserve">                </w:t>
+      </w:r>
+      <w:proofErr w:type="spellStart"/>
+      <w:r>
+        <w:rPr>
+          <w:rFonts w:ascii="Consolas" w:eastAsia="Times New Roman" w:hAnsi="Consolas" w:cs="Times New Roman"/>
+          <w:color w:val="9CDCFE"/>
+          <w:sz w:val="21"/>
+          <w:szCs w:val="21"/>
+        </w:rPr>
+        <w:t>isSunk</w:t>
+      </w:r>
+      <w:proofErr w:type="spellEnd"/>
+      <w:r>
+        <w:rPr>
+          <w:rFonts w:ascii="Consolas" w:eastAsia="Times New Roman" w:hAnsi="Consolas" w:cs="Times New Roman"/>
+          <w:color w:val="D4D4D4"/>
+          <w:sz w:val="21"/>
+          <w:szCs w:val="21"/>
+        </w:rPr>
+        <w:t xml:space="preserve"> == </w:t>
+      </w:r>
+      <w:proofErr w:type="gramStart"/>
+      <w:r>
+        <w:rPr>
+          <w:rFonts w:ascii="Consolas" w:eastAsia="Times New Roman" w:hAnsi="Consolas" w:cs="Times New Roman"/>
+          <w:color w:val="569CD6"/>
+          <w:sz w:val="21"/>
+          <w:szCs w:val="21"/>
+        </w:rPr>
+        <w:t>true</w:t>
+      </w:r>
+      <w:r>
+        <w:rPr>
+          <w:rFonts w:ascii="Consolas" w:eastAsia="Times New Roman" w:hAnsi="Consolas" w:cs="Times New Roman"/>
+          <w:color w:val="D4D4D4"/>
+          <w:sz w:val="21"/>
+          <w:szCs w:val="21"/>
+        </w:rPr>
+        <w:t>;</w:t>
+      </w:r>
+      <w:proofErr w:type="gramEnd"/>
+    </w:p>
+    <w:p>
+      <w:pPr>
+        <w:shd w:val="clear" w:color="auto" w:fill="1E1E1E"/>
+        <w:spacing w:after="0" w:line="285" w:lineRule="atLeast"/>
+        <w:rPr>
+          <w:rFonts w:ascii="Consolas" w:eastAsia="Times New Roman" w:hAnsi="Consolas" w:cs="Times New Roman"/>
+          <w:color w:val="D4D4D4"/>
+          <w:sz w:val="21"/>
+          <w:szCs w:val="21"/>
+        </w:rPr>
+      </w:pPr>
+      <w:r>
+        <w:rPr>
+          <w:rFonts w:ascii="Consolas" w:eastAsia="Times New Roman" w:hAnsi="Consolas" w:cs="Times New Roman"/>
+          <w:color w:val="D4D4D4"/>
+          <w:sz w:val="21"/>
+          <w:szCs w:val="21"/>
+        </w:rPr>
+        <w:t xml:space="preserve">                </w:t>
+      </w:r>
+      <w:proofErr w:type="gramStart"/>
+      <w:r>
+        <w:rPr>
+          <w:rFonts w:ascii="Consolas" w:eastAsia="Times New Roman" w:hAnsi="Consolas" w:cs="Times New Roman"/>
+          <w:color w:val="DCDCAA"/>
+          <w:sz w:val="21"/>
+          <w:szCs w:val="21"/>
+        </w:rPr>
+        <w:t>alert</w:t>
+      </w:r>
+      <w:r>
+        <w:rPr>
+          <w:rFonts w:ascii="Consolas" w:eastAsia="Times New Roman" w:hAnsi="Consolas" w:cs="Times New Roman"/>
+          <w:color w:val="D4D4D4"/>
+          <w:sz w:val="21"/>
+          <w:szCs w:val="21"/>
+        </w:rPr>
+        <w:t>(</w:t>
+      </w:r>
+      <w:proofErr w:type="gramEnd"/>
+      <w:r>
+        <w:rPr>
+          <w:rFonts w:ascii="Consolas" w:eastAsia="Times New Roman" w:hAnsi="Consolas" w:cs="Times New Roman"/>
+          <w:color w:val="CE9178"/>
+          <w:sz w:val="21"/>
+          <w:szCs w:val="21"/>
+        </w:rPr>
+        <w:t>"You sank my battleship!"</w:t>
+      </w:r>
+      <w:r>
+        <w:rPr>
+          <w:rFonts w:ascii="Consolas" w:eastAsia="Times New Roman" w:hAnsi="Consolas" w:cs="Times New Roman"/>
+          <w:color w:val="D4D4D4"/>
+          <w:sz w:val="21"/>
+          <w:szCs w:val="21"/>
+        </w:rPr>
+        <w:t>);</w:t>
+      </w:r>
+    </w:p>
+    <w:p>
+      <w:pPr>
+        <w:shd w:val="clear" w:color="auto" w:fill="1E1E1E"/>
+        <w:spacing w:after="0" w:line="285" w:lineRule="atLeast"/>
+        <w:rPr>
+          <w:rFonts w:ascii="Consolas" w:eastAsia="Times New Roman" w:hAnsi="Consolas" w:cs="Times New Roman"/>
+          <w:color w:val="D4D4D4"/>
+          <w:sz w:val="21"/>
+          <w:szCs w:val="21"/>
+        </w:rPr>
+      </w:pPr>
+      <w:r>
+        <w:rPr>
+          <w:rFonts w:ascii="Consolas" w:eastAsia="Times New Roman" w:hAnsi="Consolas" w:cs="Times New Roman"/>
+          <w:color w:val="D4D4D4"/>
+          <w:sz w:val="21"/>
+          <w:szCs w:val="21"/>
+        </w:rPr>
+        <w:t>            }</w:t>
+      </w:r>
+    </w:p>
+    <w:p>
+      <w:pPr>
+        <w:shd w:val="clear" w:color="auto" w:fill="1E1E1E"/>
+        <w:spacing w:after="0" w:line="285" w:lineRule="atLeast"/>
+        <w:rPr>
+          <w:rFonts w:ascii="Consolas" w:eastAsia="Times New Roman" w:hAnsi="Consolas" w:cs="Times New Roman"/>
+          <w:color w:val="D4D4D4"/>
+          <w:sz w:val="21"/>
+          <w:szCs w:val="21"/>
+        </w:rPr>
+      </w:pPr>
+      <w:r>
+        <w:rPr>
+          <w:rFonts w:ascii="Consolas" w:eastAsia="Times New Roman" w:hAnsi="Consolas" w:cs="Times New Roman"/>
+          <w:color w:val="D4D4D4"/>
+          <w:sz w:val="21"/>
+          <w:szCs w:val="21"/>
+        </w:rPr>
+        <w:t xml:space="preserve">        } </w:t>
+      </w:r>
+      <w:r>
+        <w:rPr>
+          <w:rFonts w:ascii="Consolas" w:eastAsia="Times New Roman" w:hAnsi="Consolas" w:cs="Times New Roman"/>
+          <w:color w:val="C586C0"/>
+          <w:sz w:val="21"/>
+          <w:szCs w:val="21"/>
+        </w:rPr>
+        <w:t>else</w:t>
+      </w:r>
+      <w:r>
+        <w:rPr>
+          <w:rFonts w:ascii="Consolas" w:eastAsia="Times New Roman" w:hAnsi="Consolas" w:cs="Times New Roman"/>
+          <w:color w:val="D4D4D4"/>
+          <w:sz w:val="21"/>
+          <w:szCs w:val="21"/>
+        </w:rPr>
+        <w:t xml:space="preserve"> {</w:t>
+      </w:r>
+    </w:p>
+    <w:p>
+      <w:pPr>
+        <w:shd w:val="clear" w:color="auto" w:fill="1E1E1E"/>
+        <w:spacing w:after="0" w:line="285" w:lineRule="atLeast"/>
+        <w:rPr>
+          <w:rFonts w:ascii="Consolas" w:eastAsia="Times New Roman" w:hAnsi="Consolas" w:cs="Times New Roman"/>
+          <w:color w:val="D4D4D4"/>
+          <w:sz w:val="21"/>
+          <w:szCs w:val="21"/>
+        </w:rPr>
+      </w:pPr>
+      <w:r>
+        <w:rPr>
+          <w:rFonts w:ascii="Consolas" w:eastAsia="Times New Roman" w:hAnsi="Consolas" w:cs="Times New Roman"/>
+          <w:color w:val="D4D4D4"/>
+          <w:sz w:val="21"/>
+          <w:szCs w:val="21"/>
+        </w:rPr>
+        <w:t xml:space="preserve">            </w:t>
+      </w:r>
+      <w:r>
+        <w:rPr>
+          <w:rFonts w:ascii="Consolas" w:eastAsia="Times New Roman" w:hAnsi="Consolas" w:cs="Times New Roman"/>
+          <w:color w:val="DCDCAA"/>
+          <w:sz w:val="21"/>
+          <w:szCs w:val="21"/>
+        </w:rPr>
+        <w:t>alert</w:t>
+      </w:r>
+      <w:r>
+        <w:rPr>
+          <w:rFonts w:ascii="Consolas" w:eastAsia="Times New Roman" w:hAnsi="Consolas" w:cs="Times New Roman"/>
+          <w:color w:val="D4D4D4"/>
+          <w:sz w:val="21"/>
+          <w:szCs w:val="21"/>
+        </w:rPr>
+        <w:t>(</w:t>
+      </w:r>
+      <w:r>
+        <w:rPr>
+          <w:rFonts w:ascii="Consolas" w:eastAsia="Times New Roman" w:hAnsi="Consolas" w:cs="Times New Roman"/>
+          <w:color w:val="CE9178"/>
+          <w:sz w:val="21"/>
+          <w:szCs w:val="21"/>
+        </w:rPr>
+        <w:t>"MISS"</w:t>
+      </w:r>
+      <w:proofErr w:type="gramStart"/>
+      <w:r>
+        <w:rPr>
+          <w:rFonts w:ascii="Consolas" w:eastAsia="Times New Roman" w:hAnsi="Consolas" w:cs="Times New Roman"/>
+          <w:color w:val="D4D4D4"/>
+          <w:sz w:val="21"/>
+          <w:szCs w:val="21"/>
+        </w:rPr>
+        <w:t>);</w:t>
+      </w:r>
+      <w:proofErr w:type="gramEnd"/>
+    </w:p>
+    <w:p>
+      <w:pPr>
+        <w:shd w:val="clear" w:color="auto" w:fill="1E1E1E"/>
+        <w:spacing w:after="0" w:line="285" w:lineRule="atLeast"/>
+        <w:rPr>
+          <w:rFonts w:ascii="Consolas" w:eastAsia="Times New Roman" w:hAnsi="Consolas" w:cs="Times New Roman"/>
+          <w:color w:val="D4D4D4"/>
+          <w:sz w:val="21"/>
+          <w:szCs w:val="21"/>
+        </w:rPr>
+      </w:pPr>
+      <w:r>
+        <w:rPr>
+          <w:rFonts w:ascii="Consolas" w:eastAsia="Times New Roman" w:hAnsi="Consolas" w:cs="Times New Roman"/>
+          <w:color w:val="D4D4D4"/>
+          <w:sz w:val="21"/>
+          <w:szCs w:val="21"/>
+        </w:rPr>
+        <w:t>        }</w:t>
+      </w:r>
+    </w:p>
+    <w:p>
+      <w:pPr>
+        <w:shd w:val="clear" w:color="auto" w:fill="1E1E1E"/>
+        <w:spacing w:after="0" w:line="285" w:lineRule="atLeast"/>
+        <w:rPr>
+          <w:rFonts w:ascii="Consolas" w:eastAsia="Times New Roman" w:hAnsi="Consolas" w:cs="Times New Roman"/>
+          <w:color w:val="D4D4D4"/>
+          <w:sz w:val="21"/>
+          <w:szCs w:val="21"/>
+        </w:rPr>
+      </w:pPr>
+      <w:r>
+        <w:rPr>
+          <w:rFonts w:ascii="Consolas" w:eastAsia="Times New Roman" w:hAnsi="Consolas" w:cs="Times New Roman"/>
+          <w:color w:val="D4D4D4"/>
+          <w:sz w:val="21"/>
+          <w:szCs w:val="21"/>
+        </w:rPr>
+        <w:lastRenderedPageBreak/>
+        <w:t>    }</w:t>
+      </w:r>
+    </w:p>
+    <w:p>
+      <w:pPr>
+        <w:shd w:val="clear" w:color="auto" w:fill="1E1E1E"/>
+        <w:spacing w:after="0" w:line="285" w:lineRule="atLeast"/>
+        <w:rPr>
+          <w:rFonts w:ascii="Consolas" w:eastAsia="Times New Roman" w:hAnsi="Consolas" w:cs="Times New Roman"/>
+          <w:color w:val="D4D4D4"/>
+          <w:sz w:val="21"/>
+          <w:szCs w:val="21"/>
+        </w:rPr>
+      </w:pPr>
+      <w:r>
+        <w:rPr>
+          <w:rFonts w:ascii="Consolas" w:eastAsia="Times New Roman" w:hAnsi="Consolas" w:cs="Times New Roman"/>
+          <w:color w:val="D4D4D4"/>
+          <w:sz w:val="21"/>
+          <w:szCs w:val="21"/>
+        </w:rPr>
+        <w:t>}</w:t>
+      </w:r>
+    </w:p>
+    <w:p>
+      <w:pPr>
+        <w:shd w:val="clear" w:color="auto" w:fill="1E1E1E"/>
+        <w:spacing w:after="0" w:line="285" w:lineRule="atLeast"/>
+        <w:rPr>
+          <w:rFonts w:ascii="Consolas" w:eastAsia="Times New Roman" w:hAnsi="Consolas" w:cs="Times New Roman"/>
+          <w:color w:val="D4D4D4"/>
+          <w:sz w:val="21"/>
+          <w:szCs w:val="21"/>
+        </w:rPr>
+      </w:pPr>
+    </w:p>
+    <w:p>
+      <w:pPr>
+        <w:shd w:val="clear" w:color="auto" w:fill="1E1E1E"/>
+        <w:spacing w:after="0" w:line="285" w:lineRule="atLeast"/>
+        <w:rPr>
+          <w:rFonts w:ascii="Consolas" w:eastAsia="Times New Roman" w:hAnsi="Consolas" w:cs="Times New Roman"/>
+          <w:color w:val="D4D4D4"/>
+          <w:sz w:val="21"/>
+          <w:szCs w:val="21"/>
+        </w:rPr>
+      </w:pPr>
+      <w:r>
+        <w:rPr>
+          <w:rFonts w:ascii="Consolas" w:eastAsia="Times New Roman" w:hAnsi="Consolas" w:cs="Times New Roman"/>
+          <w:color w:val="569CD6"/>
+          <w:sz w:val="21"/>
+          <w:szCs w:val="21"/>
+        </w:rPr>
+        <w:t>var</w:t>
+      </w:r>
+      <w:r>
+        <w:rPr>
+          <w:rFonts w:ascii="Consolas" w:eastAsia="Times New Roman" w:hAnsi="Consolas" w:cs="Times New Roman"/>
+          <w:color w:val="D4D4D4"/>
+          <w:sz w:val="21"/>
+          <w:szCs w:val="21"/>
+        </w:rPr>
+        <w:t xml:space="preserve"> </w:t>
+      </w:r>
+      <w:r>
+        <w:rPr>
+          <w:rFonts w:ascii="Consolas" w:eastAsia="Times New Roman" w:hAnsi="Consolas" w:cs="Times New Roman"/>
+          <w:color w:val="9CDCFE"/>
+          <w:sz w:val="21"/>
+          <w:szCs w:val="21"/>
+        </w:rPr>
+        <w:t>stats</w:t>
+      </w:r>
+      <w:r>
+        <w:rPr>
+          <w:rFonts w:ascii="Consolas" w:eastAsia="Times New Roman" w:hAnsi="Consolas" w:cs="Times New Roman"/>
+          <w:color w:val="D4D4D4"/>
+          <w:sz w:val="21"/>
+          <w:szCs w:val="21"/>
+        </w:rPr>
+        <w:t xml:space="preserve"> =</w:t>
+      </w:r>
+    </w:p>
+    <w:p>
+      <w:pPr>
+        <w:shd w:val="clear" w:color="auto" w:fill="1E1E1E"/>
+        <w:spacing w:after="0" w:line="285" w:lineRule="atLeast"/>
+        <w:rPr>
+          <w:rFonts w:ascii="Consolas" w:eastAsia="Times New Roman" w:hAnsi="Consolas" w:cs="Times New Roman"/>
+          <w:color w:val="D4D4D4"/>
+          <w:sz w:val="21"/>
+          <w:szCs w:val="21"/>
+        </w:rPr>
+      </w:pPr>
+      <w:r>
+        <w:rPr>
+          <w:rFonts w:ascii="Consolas" w:eastAsia="Times New Roman" w:hAnsi="Consolas" w:cs="Times New Roman"/>
+          <w:color w:val="D4D4D4"/>
+          <w:sz w:val="21"/>
+          <w:szCs w:val="21"/>
+        </w:rPr>
+        <w:t xml:space="preserve">    </w:t>
+      </w:r>
+      <w:r>
+        <w:rPr>
+          <w:rFonts w:ascii="Consolas" w:eastAsia="Times New Roman" w:hAnsi="Consolas" w:cs="Times New Roman"/>
+          <w:color w:val="CE9178"/>
+          <w:sz w:val="21"/>
+          <w:szCs w:val="21"/>
+        </w:rPr>
+        <w:t>"You took "</w:t>
+      </w:r>
+      <w:r>
+        <w:rPr>
+          <w:rFonts w:ascii="Consolas" w:eastAsia="Times New Roman" w:hAnsi="Consolas" w:cs="Times New Roman"/>
+          <w:color w:val="D4D4D4"/>
+          <w:sz w:val="21"/>
+          <w:szCs w:val="21"/>
+        </w:rPr>
+        <w:t xml:space="preserve"> +</w:t>
+      </w:r>
+    </w:p>
+    <w:p>
+      <w:pPr>
+        <w:shd w:val="clear" w:color="auto" w:fill="1E1E1E"/>
+        <w:spacing w:after="0" w:line="285" w:lineRule="atLeast"/>
+        <w:rPr>
+          <w:rFonts w:ascii="Consolas" w:eastAsia="Times New Roman" w:hAnsi="Consolas" w:cs="Times New Roman"/>
+          <w:color w:val="D4D4D4"/>
+          <w:sz w:val="21"/>
+          <w:szCs w:val="21"/>
+        </w:rPr>
+      </w:pPr>
+      <w:r>
+        <w:rPr>
+          <w:rFonts w:ascii="Consolas" w:eastAsia="Times New Roman" w:hAnsi="Consolas" w:cs="Times New Roman"/>
+          <w:color w:val="D4D4D4"/>
+          <w:sz w:val="21"/>
+          <w:szCs w:val="21"/>
+        </w:rPr>
+        <w:t xml:space="preserve">    </w:t>
+      </w:r>
+      <w:r>
+        <w:rPr>
+          <w:rFonts w:ascii="Consolas" w:eastAsia="Times New Roman" w:hAnsi="Consolas" w:cs="Times New Roman"/>
+          <w:color w:val="9CDCFE"/>
+          <w:sz w:val="21"/>
+          <w:szCs w:val="21"/>
+        </w:rPr>
+        <w:t>guesses</w:t>
+      </w:r>
+      <w:r>
+        <w:rPr>
+          <w:rFonts w:ascii="Consolas" w:eastAsia="Times New Roman" w:hAnsi="Consolas" w:cs="Times New Roman"/>
+          <w:color w:val="D4D4D4"/>
+          <w:sz w:val="21"/>
+          <w:szCs w:val="21"/>
+        </w:rPr>
+        <w:t xml:space="preserve"> +</w:t>
+      </w:r>
+    </w:p>
+    <w:p>
+      <w:pPr>
+        <w:shd w:val="clear" w:color="auto" w:fill="1E1E1E"/>
+        <w:spacing w:after="0" w:line="285" w:lineRule="atLeast"/>
+        <w:rPr>
+          <w:rFonts w:ascii="Consolas" w:eastAsia="Times New Roman" w:hAnsi="Consolas" w:cs="Times New Roman"/>
+          <w:color w:val="D4D4D4"/>
+          <w:sz w:val="21"/>
+          <w:szCs w:val="21"/>
+        </w:rPr>
+      </w:pPr>
+      <w:r>
+        <w:rPr>
+          <w:rFonts w:ascii="Consolas" w:eastAsia="Times New Roman" w:hAnsi="Consolas" w:cs="Times New Roman"/>
+          <w:color w:val="D4D4D4"/>
+          <w:sz w:val="21"/>
+          <w:szCs w:val="21"/>
+        </w:rPr>
+        <w:t xml:space="preserve">    </w:t>
+      </w:r>
+      <w:r>
+        <w:rPr>
+          <w:rFonts w:ascii="Consolas" w:eastAsia="Times New Roman" w:hAnsi="Consolas" w:cs="Times New Roman"/>
+          <w:color w:val="CE9178"/>
+          <w:sz w:val="21"/>
+          <w:szCs w:val="21"/>
+        </w:rPr>
+        <w:t xml:space="preserve">" </w:t>
+      </w:r>
+      <w:proofErr w:type="gramStart"/>
+      <w:r>
+        <w:rPr>
+          <w:rFonts w:ascii="Consolas" w:eastAsia="Times New Roman" w:hAnsi="Consolas" w:cs="Times New Roman"/>
+          <w:color w:val="CE9178"/>
+          <w:sz w:val="21"/>
+          <w:szCs w:val="21"/>
+        </w:rPr>
+        <w:t>guesses</w:t>
+      </w:r>
+      <w:proofErr w:type="gramEnd"/>
+      <w:r>
+        <w:rPr>
+          <w:rFonts w:ascii="Consolas" w:eastAsia="Times New Roman" w:hAnsi="Consolas" w:cs="Times New Roman"/>
+          <w:color w:val="CE9178"/>
+          <w:sz w:val="21"/>
+          <w:szCs w:val="21"/>
+        </w:rPr>
+        <w:t xml:space="preserve"> to sink the battleship, "</w:t>
+      </w:r>
+      <w:r>
+        <w:rPr>
+          <w:rFonts w:ascii="Consolas" w:eastAsia="Times New Roman" w:hAnsi="Consolas" w:cs="Times New Roman"/>
+          <w:color w:val="D4D4D4"/>
+          <w:sz w:val="21"/>
+          <w:szCs w:val="21"/>
+        </w:rPr>
+        <w:t xml:space="preserve"> +</w:t>
+      </w:r>
+    </w:p>
+    <w:p>
+      <w:pPr>
+        <w:shd w:val="clear" w:color="auto" w:fill="1E1E1E"/>
+        <w:spacing w:after="0" w:line="285" w:lineRule="atLeast"/>
+        <w:rPr>
+          <w:rFonts w:ascii="Consolas" w:eastAsia="Times New Roman" w:hAnsi="Consolas" w:cs="Times New Roman"/>
+          <w:color w:val="D4D4D4"/>
+          <w:sz w:val="21"/>
+          <w:szCs w:val="21"/>
+        </w:rPr>
+      </w:pPr>
+      <w:r>
+        <w:rPr>
+          <w:rFonts w:ascii="Consolas" w:eastAsia="Times New Roman" w:hAnsi="Consolas" w:cs="Times New Roman"/>
+          <w:color w:val="D4D4D4"/>
+          <w:sz w:val="21"/>
+          <w:szCs w:val="21"/>
+        </w:rPr>
+        <w:t xml:space="preserve">    </w:t>
+      </w:r>
+      <w:r>
+        <w:rPr>
+          <w:rFonts w:ascii="Consolas" w:eastAsia="Times New Roman" w:hAnsi="Consolas" w:cs="Times New Roman"/>
+          <w:color w:val="CE9178"/>
+          <w:sz w:val="21"/>
+          <w:szCs w:val="21"/>
+        </w:rPr>
+        <w:t>"</w:t>
+      </w:r>
+      <w:proofErr w:type="gramStart"/>
+      <w:r>
+        <w:rPr>
+          <w:rFonts w:ascii="Consolas" w:eastAsia="Times New Roman" w:hAnsi="Consolas" w:cs="Times New Roman"/>
+          <w:color w:val="CE9178"/>
+          <w:sz w:val="21"/>
+          <w:szCs w:val="21"/>
+        </w:rPr>
+        <w:t>which</w:t>
+      </w:r>
+      <w:proofErr w:type="gramEnd"/>
+      <w:r>
+        <w:rPr>
+          <w:rFonts w:ascii="Consolas" w:eastAsia="Times New Roman" w:hAnsi="Consolas" w:cs="Times New Roman"/>
+          <w:color w:val="CE9178"/>
+          <w:sz w:val="21"/>
+          <w:szCs w:val="21"/>
+        </w:rPr>
+        <w:t xml:space="preserve"> means your shooting accuracy was "</w:t>
+      </w:r>
+      <w:r>
+        <w:rPr>
+          <w:rFonts w:ascii="Consolas" w:eastAsia="Times New Roman" w:hAnsi="Consolas" w:cs="Times New Roman"/>
+          <w:color w:val="D4D4D4"/>
+          <w:sz w:val="21"/>
+          <w:szCs w:val="21"/>
+        </w:rPr>
+        <w:t xml:space="preserve"> +</w:t>
+      </w:r>
+    </w:p>
+    <w:p>
+      <w:pPr>
+        <w:shd w:val="clear" w:color="auto" w:fill="1E1E1E"/>
+        <w:spacing w:after="0" w:line="285" w:lineRule="atLeast"/>
+        <w:rPr>
+          <w:rFonts w:ascii="Consolas" w:eastAsia="Times New Roman" w:hAnsi="Consolas" w:cs="Times New Roman"/>
+          <w:color w:val="D4D4D4"/>
+          <w:sz w:val="21"/>
+          <w:szCs w:val="21"/>
+        </w:rPr>
+      </w:pPr>
+      <w:r>
+        <w:rPr>
+          <w:rFonts w:ascii="Consolas" w:eastAsia="Times New Roman" w:hAnsi="Consolas" w:cs="Times New Roman"/>
+          <w:color w:val="D4D4D4"/>
+          <w:sz w:val="21"/>
+          <w:szCs w:val="21"/>
+        </w:rPr>
+        <w:t xml:space="preserve">    </w:t>
+      </w:r>
+      <w:r>
+        <w:rPr>
+          <w:rFonts w:ascii="Consolas" w:eastAsia="Times New Roman" w:hAnsi="Consolas" w:cs="Times New Roman"/>
+          <w:color w:val="B5CEA8"/>
+          <w:sz w:val="21"/>
+          <w:szCs w:val="21"/>
+        </w:rPr>
+        <w:t>3</w:t>
+      </w:r>
+      <w:r>
+        <w:rPr>
+          <w:rFonts w:ascii="Consolas" w:eastAsia="Times New Roman" w:hAnsi="Consolas" w:cs="Times New Roman"/>
+          <w:color w:val="D4D4D4"/>
+          <w:sz w:val="21"/>
+          <w:szCs w:val="21"/>
+        </w:rPr>
+        <w:t xml:space="preserve"> / </w:t>
+      </w:r>
+      <w:proofErr w:type="gramStart"/>
+      <w:r>
+        <w:rPr>
+          <w:rFonts w:ascii="Consolas" w:eastAsia="Times New Roman" w:hAnsi="Consolas" w:cs="Times New Roman"/>
+          <w:color w:val="9CDCFE"/>
+          <w:sz w:val="21"/>
+          <w:szCs w:val="21"/>
+        </w:rPr>
+        <w:t>guesses</w:t>
+      </w:r>
+      <w:r>
+        <w:rPr>
+          <w:rFonts w:ascii="Consolas" w:eastAsia="Times New Roman" w:hAnsi="Consolas" w:cs="Times New Roman"/>
+          <w:color w:val="D4D4D4"/>
+          <w:sz w:val="21"/>
+          <w:szCs w:val="21"/>
+        </w:rPr>
+        <w:t>;</w:t>
+      </w:r>
+      <w:proofErr w:type="gramEnd"/>
+    </w:p>
+    <w:p>
+      <w:pPr>
+        <w:shd w:val="clear" w:color="auto" w:fill="1E1E1E"/>
+        <w:spacing w:after="0" w:line="285" w:lineRule="atLeast"/>
+        <w:rPr>
+          <w:rFonts w:ascii="Consolas" w:eastAsia="Times New Roman" w:hAnsi="Consolas" w:cs="Times New Roman"/>
+          <w:color w:val="D4D4D4"/>
+          <w:sz w:val="21"/>
+          <w:szCs w:val="21"/>
+        </w:rPr>
+      </w:pPr>
+    </w:p>
+    <w:p>
+      <w:pPr>
+        <w:shd w:val="clear" w:color="auto" w:fill="1E1E1E"/>
+        <w:spacing w:after="0" w:line="285" w:lineRule="atLeast"/>
+        <w:rPr>
+          <w:rFonts w:ascii="Consolas" w:eastAsia="Times New Roman" w:hAnsi="Consolas" w:cs="Times New Roman"/>
+          <w:color w:val="D4D4D4"/>
+          <w:sz w:val="21"/>
+          <w:szCs w:val="21"/>
+        </w:rPr>
+      </w:pPr>
+      <w:r>
+        <w:rPr>
+          <w:rFonts w:ascii="Consolas" w:eastAsia="Times New Roman" w:hAnsi="Consolas" w:cs="Times New Roman"/>
+          <w:color w:val="6A9955"/>
+          <w:sz w:val="21"/>
+          <w:szCs w:val="21"/>
+        </w:rPr>
+        <w:t>//final message should appear after the game of the while loop ends :)</w:t>
+      </w:r>
+    </w:p>
+    <w:p>
+      <w:pPr>
+        <w:shd w:val="clear" w:color="auto" w:fill="1E1E1E"/>
+        <w:spacing w:after="0" w:line="285" w:lineRule="atLeast"/>
+        <w:rPr>
+          <w:rFonts w:ascii="Consolas" w:eastAsia="Times New Roman" w:hAnsi="Consolas" w:cs="Times New Roman"/>
+          <w:color w:val="D4D4D4"/>
+          <w:sz w:val="21"/>
+          <w:szCs w:val="21"/>
+        </w:rPr>
+      </w:pPr>
+      <w:r>
+        <w:rPr>
+          <w:rFonts w:ascii="Consolas" w:eastAsia="Times New Roman" w:hAnsi="Consolas" w:cs="Times New Roman"/>
+          <w:color w:val="DCDCAA"/>
+          <w:sz w:val="21"/>
+          <w:szCs w:val="21"/>
+        </w:rPr>
+        <w:t>alert</w:t>
+      </w:r>
+      <w:r>
+        <w:rPr>
+          <w:rFonts w:ascii="Consolas" w:eastAsia="Times New Roman" w:hAnsi="Consolas" w:cs="Times New Roman"/>
+          <w:color w:val="D4D4D4"/>
+          <w:sz w:val="21"/>
+          <w:szCs w:val="21"/>
+        </w:rPr>
+        <w:t>(</w:t>
+      </w:r>
+      <w:r>
+        <w:rPr>
+          <w:rFonts w:ascii="Consolas" w:eastAsia="Times New Roman" w:hAnsi="Consolas" w:cs="Times New Roman"/>
+          <w:color w:val="9CDCFE"/>
+          <w:sz w:val="21"/>
+          <w:szCs w:val="21"/>
+        </w:rPr>
+        <w:t>stats</w:t>
+      </w:r>
+      <w:proofErr w:type="gramStart"/>
+      <w:r>
+        <w:rPr>
+          <w:rFonts w:ascii="Consolas" w:eastAsia="Times New Roman" w:hAnsi="Consolas" w:cs="Times New Roman"/>
+          <w:color w:val="D4D4D4"/>
+          <w:sz w:val="21"/>
+          <w:szCs w:val="21"/>
+        </w:rPr>
+        <w:t>);</w:t>
+      </w:r>
+      <w:proofErr w:type="gramEnd"/>
+    </w:p>
+    <w:p>
+      <w:pPr>
+        <w:shd w:val="clear" w:color="auto" w:fill="1E1E1E"/>
+        <w:spacing w:after="0" w:line="285" w:lineRule="atLeast"/>
+        <w:rPr>
+          <w:rFonts w:ascii="Consolas" w:eastAsia="Times New Roman" w:hAnsi="Consolas" w:cs="Times New Roman"/>
+          <w:color w:val="D4D4D4"/>
+          <w:sz w:val="21"/>
+          <w:szCs w:val="21"/>
+        </w:rPr>
+      </w:pPr>
+    </w:p>
     <w:p/>
     <w:sectPr>
       <w:pgSz w:w="12240" w:h="15840"/>
@@ -439,6 +2790,29 @@
     <w:semiHidden/>
     <w:unhideWhenUsed/>
   </w:style>
+  <w:style w:type="character" w:styleId="Hyperlink">
+    <w:name w:val="Hyperlink"/>
+    <w:basedOn w:val="DefaultParagraphFont"/>
+    <w:uiPriority w:val="99"/>
+    <w:unhideWhenUsed/>
+    <w:rsid w:val="00073535"/>
+    <w:rPr>
+      <w:color w:val="0563C1" w:themeColor="hyperlink"/>
+      <w:u w:val="single"/>
+    </w:rPr>
+  </w:style>
+  <w:style w:type="character" w:styleId="UnresolvedMention">
+    <w:name w:val="Unresolved Mention"/>
+    <w:basedOn w:val="DefaultParagraphFont"/>
+    <w:uiPriority w:val="99"/>
+    <w:semiHidden/>
+    <w:unhideWhenUsed/>
+    <w:rsid w:val="00073535"/>
+    <w:rPr>
+      <w:color w:val="605E5C"/>
+      <w:shd w:val="clear" w:color="auto" w:fill="E1DFDD"/>
+    </w:rPr>
+  </w:style>
 </w:styles>
 </file>
 

</xml_diff>